<commit_message>
Updated Payment staging API doc
</commit_message>
<xml_diff>
--- a/ngb-api/PAYMENT_STAGING_API_v1.0.0.docx
+++ b/ngb-api/PAYMENT_STAGING_API_v1.0.0.docx
@@ -31,8 +31,6 @@
           <w:szCs w:val="20"/>
         </w:rPr>
       </w:pPr>
-      <w:bookmarkStart w:id="0" w:name="_GoBack"/>
-      <w:bookmarkEnd w:id="0"/>
       <w:r>
         <w:rPr>
           <w:rFonts w:ascii="Courier New" w:eastAsia="Times New Roman" w:hAnsi="Courier New" w:cs="Courier New"/>
@@ -1548,14 +1546,45 @@
         </w:rPr>
         <w:t>"</w:t>
       </w:r>
-      <w:r>
-        <w:rPr>
-          <w:rFonts w:ascii="Courier New" w:eastAsia="Times New Roman" w:hAnsi="Courier New" w:cs="Courier New"/>
-          <w:color w:val="000000"/>
-          <w:sz w:val="20"/>
-          <w:szCs w:val="20"/>
-        </w:rPr>
-        <w:t>source": "",</w:t>
+      <w:proofErr w:type="gramStart"/>
+      <w:r>
+        <w:rPr>
+          <w:rFonts w:ascii="Courier New" w:eastAsia="Times New Roman" w:hAnsi="Courier New" w:cs="Courier New"/>
+          <w:color w:val="000000"/>
+          <w:sz w:val="20"/>
+          <w:szCs w:val="20"/>
+        </w:rPr>
+        <w:t>source</w:t>
+      </w:r>
+      <w:proofErr w:type="gramEnd"/>
+      <w:r>
+        <w:rPr>
+          <w:rFonts w:ascii="Courier New" w:eastAsia="Times New Roman" w:hAnsi="Courier New" w:cs="Courier New"/>
+          <w:color w:val="000000"/>
+          <w:sz w:val="20"/>
+          <w:szCs w:val="20"/>
+        </w:rPr>
+        <w:t>": "</w:t>
+      </w:r>
+      <w:proofErr w:type="spellStart"/>
+      <w:r>
+        <w:rPr>
+          <w:rFonts w:ascii="Courier New" w:eastAsia="Times New Roman" w:hAnsi="Courier New" w:cs="Courier New"/>
+          <w:color w:val="000000"/>
+          <w:sz w:val="20"/>
+          <w:szCs w:val="20"/>
+        </w:rPr>
+        <w:t>BillDesk-Urjas</w:t>
+      </w:r>
+      <w:proofErr w:type="spellEnd"/>
+      <w:r>
+        <w:rPr>
+          <w:rFonts w:ascii="Courier New" w:eastAsia="Times New Roman" w:hAnsi="Courier New" w:cs="Courier New"/>
+          <w:color w:val="000000"/>
+          <w:sz w:val="20"/>
+          <w:szCs w:val="20"/>
+        </w:rPr>
+        <w:t>",</w:t>
       </w:r>
     </w:p>
     <w:p>
@@ -1580,6 +1609,7 @@
         <w:t>    "</w:t>
       </w:r>
       <w:proofErr w:type="spellStart"/>
+      <w:proofErr w:type="gramStart"/>
       <w:r>
         <w:rPr>
           <w:rFonts w:ascii="Courier New" w:eastAsia="Times New Roman" w:hAnsi="Courier New" w:cs="Courier New"/>
@@ -1590,14 +1620,33 @@
         <w:t>transactionId</w:t>
       </w:r>
       <w:proofErr w:type="spellEnd"/>
-      <w:r>
-        <w:rPr>
-          <w:rFonts w:ascii="Courier New" w:eastAsia="Times New Roman" w:hAnsi="Courier New" w:cs="Courier New"/>
-          <w:color w:val="000000"/>
-          <w:sz w:val="20"/>
-          <w:szCs w:val="20"/>
-        </w:rPr>
-        <w:t>": "",</w:t>
+      <w:proofErr w:type="gramEnd"/>
+      <w:r>
+        <w:rPr>
+          <w:rFonts w:ascii="Courier New" w:eastAsia="Times New Roman" w:hAnsi="Courier New" w:cs="Courier New"/>
+          <w:color w:val="000000"/>
+          <w:sz w:val="20"/>
+          <w:szCs w:val="20"/>
+        </w:rPr>
+        <w:t>": "</w:t>
+      </w:r>
+      <w:r>
+        <w:rPr>
+          <w:rFonts w:ascii="Courier New" w:eastAsia="Times New Roman" w:hAnsi="Courier New" w:cs="Courier New"/>
+          <w:color w:val="000000"/>
+          <w:sz w:val="20"/>
+          <w:szCs w:val="20"/>
+        </w:rPr>
+        <w:t>BDRSTWZ1807201926766</w:t>
+      </w:r>
+      <w:r>
+        <w:rPr>
+          <w:rFonts w:ascii="Courier New" w:eastAsia="Times New Roman" w:hAnsi="Courier New" w:cs="Courier New"/>
+          <w:color w:val="000000"/>
+          <w:sz w:val="20"/>
+          <w:szCs w:val="20"/>
+        </w:rPr>
+        <w:t>",</w:t>
       </w:r>
     </w:p>
     <w:p>
@@ -1622,6 +1671,7 @@
         <w:t>    "</w:t>
       </w:r>
       <w:proofErr w:type="spellStart"/>
+      <w:proofErr w:type="gramStart"/>
       <w:r>
         <w:rPr>
           <w:rFonts w:ascii="Courier New" w:eastAsia="Times New Roman" w:hAnsi="Courier New" w:cs="Courier New"/>
@@ -1632,14 +1682,44 @@
         <w:t>modeOfPayment</w:t>
       </w:r>
       <w:proofErr w:type="spellEnd"/>
-      <w:r>
-        <w:rPr>
-          <w:rFonts w:ascii="Courier New" w:eastAsia="Times New Roman" w:hAnsi="Courier New" w:cs="Courier New"/>
-          <w:color w:val="000000"/>
-          <w:sz w:val="20"/>
-          <w:szCs w:val="20"/>
-        </w:rPr>
-        <w:t>": "",</w:t>
+      <w:proofErr w:type="gramEnd"/>
+      <w:r>
+        <w:rPr>
+          <w:rFonts w:ascii="Courier New" w:eastAsia="Times New Roman" w:hAnsi="Courier New" w:cs="Courier New"/>
+          <w:color w:val="000000"/>
+          <w:sz w:val="20"/>
+          <w:szCs w:val="20"/>
+        </w:rPr>
+        <w:t>": "</w:t>
+      </w:r>
+      <w:proofErr w:type="spellStart"/>
+      <w:r>
+        <w:rPr>
+          <w:rFonts w:ascii="Courier New" w:eastAsia="Times New Roman" w:hAnsi="Courier New" w:cs="Courier New"/>
+          <w:color w:val="000000"/>
+          <w:sz w:val="20"/>
+          <w:szCs w:val="20"/>
+        </w:rPr>
+        <w:t>Urjas</w:t>
+      </w:r>
+      <w:proofErr w:type="spellEnd"/>
+      <w:r>
+        <w:rPr>
+          <w:rFonts w:ascii="Courier New" w:eastAsia="Times New Roman" w:hAnsi="Courier New" w:cs="Courier New"/>
+          <w:color w:val="000000"/>
+          <w:sz w:val="20"/>
+          <w:szCs w:val="20"/>
+        </w:rPr>
+        <w:t xml:space="preserve"> Payment Services</w:t>
+      </w:r>
+      <w:r>
+        <w:rPr>
+          <w:rFonts w:ascii="Courier New" w:eastAsia="Times New Roman" w:hAnsi="Courier New" w:cs="Courier New"/>
+          <w:color w:val="000000"/>
+          <w:sz w:val="20"/>
+          <w:szCs w:val="20"/>
+        </w:rPr>
+        <w:t>",</w:t>
       </w:r>
     </w:p>
     <w:p>
@@ -1664,6 +1744,7 @@
         <w:t>    "</w:t>
       </w:r>
       <w:proofErr w:type="spellStart"/>
+      <w:proofErr w:type="gramStart"/>
       <w:r>
         <w:rPr>
           <w:rFonts w:ascii="Courier New" w:eastAsia="Times New Roman" w:hAnsi="Courier New" w:cs="Courier New"/>
@@ -1674,14 +1755,33 @@
         <w:t>consumerName</w:t>
       </w:r>
       <w:proofErr w:type="spellEnd"/>
-      <w:r>
-        <w:rPr>
-          <w:rFonts w:ascii="Courier New" w:eastAsia="Times New Roman" w:hAnsi="Courier New" w:cs="Courier New"/>
-          <w:color w:val="000000"/>
-          <w:sz w:val="20"/>
-          <w:szCs w:val="20"/>
-        </w:rPr>
-        <w:t>": "",</w:t>
+      <w:proofErr w:type="gramEnd"/>
+      <w:r>
+        <w:rPr>
+          <w:rFonts w:ascii="Courier New" w:eastAsia="Times New Roman" w:hAnsi="Courier New" w:cs="Courier New"/>
+          <w:color w:val="000000"/>
+          <w:sz w:val="20"/>
+          <w:szCs w:val="20"/>
+        </w:rPr>
+        <w:t>": "</w:t>
+      </w:r>
+      <w:r>
+        <w:rPr>
+          <w:rFonts w:ascii="Courier New" w:eastAsia="Times New Roman" w:hAnsi="Courier New" w:cs="Courier New"/>
+          <w:color w:val="000000"/>
+          <w:sz w:val="20"/>
+          <w:szCs w:val="20"/>
+        </w:rPr>
+        <w:t>BADRILAL RAMNARAYAN MAHAJAN</w:t>
+      </w:r>
+      <w:r>
+        <w:rPr>
+          <w:rFonts w:ascii="Courier New" w:eastAsia="Times New Roman" w:hAnsi="Courier New" w:cs="Courier New"/>
+          <w:color w:val="000000"/>
+          <w:sz w:val="20"/>
+          <w:szCs w:val="20"/>
+        </w:rPr>
+        <w:t>",</w:t>
       </w:r>
     </w:p>
     <w:p>
@@ -1706,6 +1806,7 @@
         <w:t>    "</w:t>
       </w:r>
       <w:proofErr w:type="spellStart"/>
+      <w:proofErr w:type="gramStart"/>
       <w:r>
         <w:rPr>
           <w:rFonts w:ascii="Courier New" w:eastAsia="Times New Roman" w:hAnsi="Courier New" w:cs="Courier New"/>
@@ -1716,14 +1817,33 @@
         <w:t>serviceNo</w:t>
       </w:r>
       <w:proofErr w:type="spellEnd"/>
-      <w:r>
-        <w:rPr>
-          <w:rFonts w:ascii="Courier New" w:eastAsia="Times New Roman" w:hAnsi="Courier New" w:cs="Courier New"/>
-          <w:color w:val="000000"/>
-          <w:sz w:val="20"/>
-          <w:szCs w:val="20"/>
-        </w:rPr>
-        <w:t>": "",</w:t>
+      <w:proofErr w:type="gramEnd"/>
+      <w:r>
+        <w:rPr>
+          <w:rFonts w:ascii="Courier New" w:eastAsia="Times New Roman" w:hAnsi="Courier New" w:cs="Courier New"/>
+          <w:color w:val="000000"/>
+          <w:sz w:val="20"/>
+          <w:szCs w:val="20"/>
+        </w:rPr>
+        <w:t>": "</w:t>
+      </w:r>
+      <w:r>
+        <w:rPr>
+          <w:rFonts w:ascii="Courier New" w:eastAsia="Times New Roman" w:hAnsi="Courier New" w:cs="Courier New"/>
+          <w:color w:val="000000"/>
+          <w:sz w:val="20"/>
+          <w:szCs w:val="20"/>
+        </w:rPr>
+        <w:t>3592000828</w:t>
+      </w:r>
+      <w:r>
+        <w:rPr>
+          <w:rFonts w:ascii="Courier New" w:eastAsia="Times New Roman" w:hAnsi="Courier New" w:cs="Courier New"/>
+          <w:color w:val="000000"/>
+          <w:sz w:val="20"/>
+          <w:szCs w:val="20"/>
+        </w:rPr>
+        <w:t>",</w:t>
       </w:r>
     </w:p>
     <w:p>
@@ -1748,6 +1868,7 @@
         <w:t>    "</w:t>
       </w:r>
       <w:proofErr w:type="spellStart"/>
+      <w:proofErr w:type="gramStart"/>
       <w:r>
         <w:rPr>
           <w:rFonts w:ascii="Courier New" w:eastAsia="Times New Roman" w:hAnsi="Courier New" w:cs="Courier New"/>
@@ -1758,14 +1879,33 @@
         <w:t>ivrs</w:t>
       </w:r>
       <w:proofErr w:type="spellEnd"/>
-      <w:r>
-        <w:rPr>
-          <w:rFonts w:ascii="Courier New" w:eastAsia="Times New Roman" w:hAnsi="Courier New" w:cs="Courier New"/>
-          <w:color w:val="000000"/>
-          <w:sz w:val="20"/>
-          <w:szCs w:val="20"/>
-        </w:rPr>
-        <w:t>": "",</w:t>
+      <w:proofErr w:type="gramEnd"/>
+      <w:r>
+        <w:rPr>
+          <w:rFonts w:ascii="Courier New" w:eastAsia="Times New Roman" w:hAnsi="Courier New" w:cs="Courier New"/>
+          <w:color w:val="000000"/>
+          <w:sz w:val="20"/>
+          <w:szCs w:val="20"/>
+        </w:rPr>
+        <w:t>": "</w:t>
+      </w:r>
+      <w:r>
+        <w:rPr>
+          <w:rFonts w:ascii="Courier New" w:eastAsia="Times New Roman" w:hAnsi="Courier New" w:cs="Courier New"/>
+          <w:color w:val="000000"/>
+          <w:sz w:val="20"/>
+          <w:szCs w:val="20"/>
+        </w:rPr>
+        <w:t>N3592000828</w:t>
+      </w:r>
+      <w:r>
+        <w:rPr>
+          <w:rFonts w:ascii="Courier New" w:eastAsia="Times New Roman" w:hAnsi="Courier New" w:cs="Courier New"/>
+          <w:color w:val="000000"/>
+          <w:sz w:val="20"/>
+          <w:szCs w:val="20"/>
+        </w:rPr>
+        <w:t>",</w:t>
       </w:r>
     </w:p>
     <w:p>
@@ -1790,6 +1930,7 @@
         <w:t>    "</w:t>
       </w:r>
       <w:proofErr w:type="spellStart"/>
+      <w:proofErr w:type="gramStart"/>
       <w:r>
         <w:rPr>
           <w:rFonts w:ascii="Courier New" w:eastAsia="Times New Roman" w:hAnsi="Courier New" w:cs="Courier New"/>
@@ -1800,14 +1941,33 @@
         <w:t>groupNo</w:t>
       </w:r>
       <w:proofErr w:type="spellEnd"/>
-      <w:r>
-        <w:rPr>
-          <w:rFonts w:ascii="Courier New" w:eastAsia="Times New Roman" w:hAnsi="Courier New" w:cs="Courier New"/>
-          <w:color w:val="000000"/>
-          <w:sz w:val="20"/>
-          <w:szCs w:val="20"/>
-        </w:rPr>
-        <w:t>": "",</w:t>
+      <w:proofErr w:type="gramEnd"/>
+      <w:r>
+        <w:rPr>
+          <w:rFonts w:ascii="Courier New" w:eastAsia="Times New Roman" w:hAnsi="Courier New" w:cs="Courier New"/>
+          <w:color w:val="000000"/>
+          <w:sz w:val="20"/>
+          <w:szCs w:val="20"/>
+        </w:rPr>
+        <w:t>": "</w:t>
+      </w:r>
+      <w:r>
+        <w:rPr>
+          <w:rFonts w:ascii="Courier New" w:eastAsia="Times New Roman" w:hAnsi="Courier New" w:cs="Courier New"/>
+          <w:color w:val="000000"/>
+          <w:sz w:val="20"/>
+          <w:szCs w:val="20"/>
+        </w:rPr>
+        <w:t>SKT63</w:t>
+      </w:r>
+      <w:r>
+        <w:rPr>
+          <w:rFonts w:ascii="Courier New" w:eastAsia="Times New Roman" w:hAnsi="Courier New" w:cs="Courier New"/>
+          <w:color w:val="000000"/>
+          <w:sz w:val="20"/>
+          <w:szCs w:val="20"/>
+        </w:rPr>
+        <w:t>",</w:t>
       </w:r>
     </w:p>
     <w:p>
@@ -1832,6 +1992,7 @@
         <w:t>    "</w:t>
       </w:r>
       <w:proofErr w:type="spellStart"/>
+      <w:proofErr w:type="gramStart"/>
       <w:r>
         <w:rPr>
           <w:rFonts w:ascii="Courier New" w:eastAsia="Times New Roman" w:hAnsi="Courier New" w:cs="Courier New"/>
@@ -1842,14 +2003,33 @@
         <w:t>readingDiaryNo</w:t>
       </w:r>
       <w:proofErr w:type="spellEnd"/>
-      <w:r>
-        <w:rPr>
-          <w:rFonts w:ascii="Courier New" w:eastAsia="Times New Roman" w:hAnsi="Courier New" w:cs="Courier New"/>
-          <w:color w:val="000000"/>
-          <w:sz w:val="20"/>
-          <w:szCs w:val="20"/>
-        </w:rPr>
-        <w:t>": "",</w:t>
+      <w:proofErr w:type="gramEnd"/>
+      <w:r>
+        <w:rPr>
+          <w:rFonts w:ascii="Courier New" w:eastAsia="Times New Roman" w:hAnsi="Courier New" w:cs="Courier New"/>
+          <w:color w:val="000000"/>
+          <w:sz w:val="20"/>
+          <w:szCs w:val="20"/>
+        </w:rPr>
+        <w:t>": "</w:t>
+      </w:r>
+      <w:r>
+        <w:rPr>
+          <w:rFonts w:ascii="Courier New" w:eastAsia="Times New Roman" w:hAnsi="Courier New" w:cs="Courier New"/>
+          <w:color w:val="000000"/>
+          <w:sz w:val="20"/>
+          <w:szCs w:val="20"/>
+        </w:rPr>
+        <w:t>35</w:t>
+      </w:r>
+      <w:r>
+        <w:rPr>
+          <w:rFonts w:ascii="Courier New" w:eastAsia="Times New Roman" w:hAnsi="Courier New" w:cs="Courier New"/>
+          <w:color w:val="000000"/>
+          <w:sz w:val="20"/>
+          <w:szCs w:val="20"/>
+        </w:rPr>
+        <w:t>",</w:t>
       </w:r>
     </w:p>
     <w:p>
@@ -1874,6 +2054,7 @@
         <w:t>    "</w:t>
       </w:r>
       <w:proofErr w:type="spellStart"/>
+      <w:proofErr w:type="gramStart"/>
       <w:r>
         <w:rPr>
           <w:rFonts w:ascii="Courier New" w:eastAsia="Times New Roman" w:hAnsi="Courier New" w:cs="Courier New"/>
@@ -1884,14 +2065,33 @@
         <w:t>locationCode</w:t>
       </w:r>
       <w:proofErr w:type="spellEnd"/>
-      <w:r>
-        <w:rPr>
-          <w:rFonts w:ascii="Courier New" w:eastAsia="Times New Roman" w:hAnsi="Courier New" w:cs="Courier New"/>
-          <w:color w:val="000000"/>
-          <w:sz w:val="20"/>
-          <w:szCs w:val="20"/>
-        </w:rPr>
-        <w:t>": "",</w:t>
+      <w:proofErr w:type="gramEnd"/>
+      <w:r>
+        <w:rPr>
+          <w:rFonts w:ascii="Courier New" w:eastAsia="Times New Roman" w:hAnsi="Courier New" w:cs="Courier New"/>
+          <w:color w:val="000000"/>
+          <w:sz w:val="20"/>
+          <w:szCs w:val="20"/>
+        </w:rPr>
+        <w:t>": "</w:t>
+      </w:r>
+      <w:r>
+        <w:rPr>
+          <w:rFonts w:ascii="Courier New" w:eastAsia="Times New Roman" w:hAnsi="Courier New" w:cs="Courier New"/>
+          <w:color w:val="000000"/>
+          <w:sz w:val="20"/>
+          <w:szCs w:val="20"/>
+        </w:rPr>
+        <w:t>3364553</w:t>
+      </w:r>
+      <w:r>
+        <w:rPr>
+          <w:rFonts w:ascii="Courier New" w:eastAsia="Times New Roman" w:hAnsi="Courier New" w:cs="Courier New"/>
+          <w:color w:val="000000"/>
+          <w:sz w:val="20"/>
+          <w:szCs w:val="20"/>
+        </w:rPr>
+        <w:t>",</w:t>
       </w:r>
     </w:p>
     <w:p>
@@ -1913,7 +2113,45 @@
           <w:sz w:val="20"/>
           <w:szCs w:val="20"/>
         </w:rPr>
-        <w:t>    "amount": "",</w:t>
+        <w:t>    "</w:t>
+      </w:r>
+      <w:proofErr w:type="gramStart"/>
+      <w:r>
+        <w:rPr>
+          <w:rFonts w:ascii="Courier New" w:eastAsia="Times New Roman" w:hAnsi="Courier New" w:cs="Courier New"/>
+          <w:color w:val="000000"/>
+          <w:sz w:val="20"/>
+          <w:szCs w:val="20"/>
+        </w:rPr>
+        <w:t>amount</w:t>
+      </w:r>
+      <w:proofErr w:type="gramEnd"/>
+      <w:r>
+        <w:rPr>
+          <w:rFonts w:ascii="Courier New" w:eastAsia="Times New Roman" w:hAnsi="Courier New" w:cs="Courier New"/>
+          <w:color w:val="000000"/>
+          <w:sz w:val="20"/>
+          <w:szCs w:val="20"/>
+        </w:rPr>
+        <w:t>": "</w:t>
+      </w:r>
+      <w:r>
+        <w:rPr>
+          <w:rFonts w:ascii="Courier New" w:eastAsia="Times New Roman" w:hAnsi="Courier New" w:cs="Courier New"/>
+          <w:color w:val="000000"/>
+          <w:sz w:val="20"/>
+          <w:szCs w:val="20"/>
+        </w:rPr>
+        <w:t>306</w:t>
+      </w:r>
+      <w:r>
+        <w:rPr>
+          <w:rFonts w:ascii="Courier New" w:eastAsia="Times New Roman" w:hAnsi="Courier New" w:cs="Courier New"/>
+          <w:color w:val="000000"/>
+          <w:sz w:val="20"/>
+          <w:szCs w:val="20"/>
+        </w:rPr>
+        <w:t>",</w:t>
       </w:r>
     </w:p>
     <w:p>
@@ -1938,6 +2176,7 @@
         <w:t>    "</w:t>
       </w:r>
       <w:proofErr w:type="spellStart"/>
+      <w:proofErr w:type="gramStart"/>
       <w:r>
         <w:rPr>
           <w:rFonts w:ascii="Courier New" w:eastAsia="Times New Roman" w:hAnsi="Courier New" w:cs="Courier New"/>
@@ -1948,14 +2187,33 @@
         <w:t>dateOfTransaction</w:t>
       </w:r>
       <w:proofErr w:type="spellEnd"/>
-      <w:r>
-        <w:rPr>
-          <w:rFonts w:ascii="Courier New" w:eastAsia="Times New Roman" w:hAnsi="Courier New" w:cs="Courier New"/>
-          <w:color w:val="000000"/>
-          <w:sz w:val="20"/>
-          <w:szCs w:val="20"/>
-        </w:rPr>
-        <w:t>": "",</w:t>
+      <w:proofErr w:type="gramEnd"/>
+      <w:r>
+        <w:rPr>
+          <w:rFonts w:ascii="Courier New" w:eastAsia="Times New Roman" w:hAnsi="Courier New" w:cs="Courier New"/>
+          <w:color w:val="000000"/>
+          <w:sz w:val="20"/>
+          <w:szCs w:val="20"/>
+        </w:rPr>
+        <w:t>": "</w:t>
+      </w:r>
+      <w:r>
+        <w:rPr>
+          <w:rFonts w:ascii="Courier New" w:eastAsia="Times New Roman" w:hAnsi="Courier New" w:cs="Courier New"/>
+          <w:color w:val="000000"/>
+          <w:sz w:val="20"/>
+          <w:szCs w:val="20"/>
+        </w:rPr>
+        <w:t>18-07-2019</w:t>
+      </w:r>
+      <w:r>
+        <w:rPr>
+          <w:rFonts w:ascii="Courier New" w:eastAsia="Times New Roman" w:hAnsi="Courier New" w:cs="Courier New"/>
+          <w:color w:val="000000"/>
+          <w:sz w:val="20"/>
+          <w:szCs w:val="20"/>
+        </w:rPr>
+        <w:t>",</w:t>
       </w:r>
     </w:p>
     <w:p>
@@ -1980,6 +2238,7 @@
         <w:t>    "</w:t>
       </w:r>
       <w:proofErr w:type="spellStart"/>
+      <w:proofErr w:type="gramStart"/>
       <w:r>
         <w:rPr>
           <w:rFonts w:ascii="Courier New" w:eastAsia="Times New Roman" w:hAnsi="Courier New" w:cs="Courier New"/>
@@ -1990,14 +2249,51 @@
         <w:t>dateOfVerification</w:t>
       </w:r>
       <w:proofErr w:type="spellEnd"/>
-      <w:r>
-        <w:rPr>
-          <w:rFonts w:ascii="Courier New" w:eastAsia="Times New Roman" w:hAnsi="Courier New" w:cs="Courier New"/>
-          <w:color w:val="000000"/>
-          <w:sz w:val="20"/>
-          <w:szCs w:val="20"/>
-        </w:rPr>
-        <w:t>": "",</w:t>
+      <w:proofErr w:type="gramEnd"/>
+      <w:r>
+        <w:rPr>
+          <w:rFonts w:ascii="Courier New" w:eastAsia="Times New Roman" w:hAnsi="Courier New" w:cs="Courier New"/>
+          <w:color w:val="000000"/>
+          <w:sz w:val="20"/>
+          <w:szCs w:val="20"/>
+        </w:rPr>
+        <w:t>": "</w:t>
+      </w:r>
+      <w:r>
+        <w:rPr>
+          <w:rFonts w:ascii="Courier New" w:eastAsia="Times New Roman" w:hAnsi="Courier New" w:cs="Courier New"/>
+          <w:color w:val="000000"/>
+          <w:sz w:val="20"/>
+          <w:szCs w:val="20"/>
+        </w:rPr>
+        <w:t>1</w:t>
+      </w:r>
+      <w:r>
+        <w:rPr>
+          <w:rFonts w:ascii="Courier New" w:eastAsia="Times New Roman" w:hAnsi="Courier New" w:cs="Courier New"/>
+          <w:color w:val="000000"/>
+          <w:sz w:val="20"/>
+          <w:szCs w:val="20"/>
+        </w:rPr>
+        <w:t>9</w:t>
+      </w:r>
+      <w:r>
+        <w:rPr>
+          <w:rFonts w:ascii="Courier New" w:eastAsia="Times New Roman" w:hAnsi="Courier New" w:cs="Courier New"/>
+          <w:color w:val="000000"/>
+          <w:sz w:val="20"/>
+          <w:szCs w:val="20"/>
+        </w:rPr>
+        <w:t>-07-2019</w:t>
+      </w:r>
+      <w:r>
+        <w:rPr>
+          <w:rFonts w:ascii="Courier New" w:eastAsia="Times New Roman" w:hAnsi="Courier New" w:cs="Courier New"/>
+          <w:color w:val="000000"/>
+          <w:sz w:val="20"/>
+          <w:szCs w:val="20"/>
+        </w:rPr>
+        <w:t>",</w:t>
       </w:r>
     </w:p>
     <w:p>
@@ -2022,6 +2318,7 @@
         <w:t>    "</w:t>
       </w:r>
       <w:proofErr w:type="spellStart"/>
+      <w:proofErr w:type="gramStart"/>
       <w:r>
         <w:rPr>
           <w:rFonts w:ascii="Courier New" w:eastAsia="Times New Roman" w:hAnsi="Courier New" w:cs="Courier New"/>
@@ -2032,14 +2329,33 @@
         <w:t>erpCra</w:t>
       </w:r>
       <w:proofErr w:type="spellEnd"/>
-      <w:r>
-        <w:rPr>
-          <w:rFonts w:ascii="Courier New" w:eastAsia="Times New Roman" w:hAnsi="Courier New" w:cs="Courier New"/>
-          <w:color w:val="000000"/>
-          <w:sz w:val="20"/>
-          <w:szCs w:val="20"/>
-        </w:rPr>
-        <w:t>": ""</w:t>
+      <w:proofErr w:type="gramEnd"/>
+      <w:r>
+        <w:rPr>
+          <w:rFonts w:ascii="Courier New" w:eastAsia="Times New Roman" w:hAnsi="Courier New" w:cs="Courier New"/>
+          <w:color w:val="000000"/>
+          <w:sz w:val="20"/>
+          <w:szCs w:val="20"/>
+        </w:rPr>
+        <w:t>": "</w:t>
+      </w:r>
+      <w:r>
+        <w:rPr>
+          <w:rFonts w:ascii="Courier New" w:eastAsia="Times New Roman" w:hAnsi="Courier New" w:cs="Courier New"/>
+          <w:color w:val="000000"/>
+          <w:sz w:val="20"/>
+          <w:szCs w:val="20"/>
+        </w:rPr>
+        <w:t>WP-BD-20072019</w:t>
+      </w:r>
+      <w:r>
+        <w:rPr>
+          <w:rFonts w:ascii="Courier New" w:eastAsia="Times New Roman" w:hAnsi="Courier New" w:cs="Courier New"/>
+          <w:color w:val="000000"/>
+          <w:sz w:val="20"/>
+          <w:szCs w:val="20"/>
+        </w:rPr>
+        <w:t>"</w:t>
       </w:r>
     </w:p>
     <w:p>
@@ -2164,7 +2480,6 @@
         <w:spacing w:before="100" w:beforeAutospacing="1" w:after="100" w:afterAutospacing="1" w:line="240" w:lineRule="auto"/>
         <w:rPr>
           <w:rFonts w:ascii="Consolas" w:hAnsi="Consolas"/>
-          <w:color w:val="222222"/>
           <w:sz w:val="18"/>
           <w:szCs w:val="18"/>
         </w:rPr>
@@ -2222,7 +2537,6 @@
         <w:spacing w:before="100" w:beforeAutospacing="1" w:after="100" w:afterAutospacing="1" w:line="240" w:lineRule="auto"/>
         <w:rPr>
           <w:rFonts w:ascii="Consolas" w:hAnsi="Consolas"/>
-          <w:color w:val="222222"/>
           <w:sz w:val="18"/>
           <w:szCs w:val="18"/>
         </w:rPr>
@@ -2251,13 +2565,1534 @@
         </w:tabs>
         <w:spacing w:before="100" w:beforeAutospacing="1" w:after="100" w:afterAutospacing="1" w:line="240" w:lineRule="auto"/>
         <w:rPr>
-          <w:rFonts w:ascii="Courier New" w:eastAsia="Times New Roman" w:hAnsi="Courier New" w:cs="Courier New"/>
-          <w:color w:val="000000"/>
-          <w:sz w:val="20"/>
-          <w:szCs w:val="20"/>
-        </w:rPr>
-      </w:pPr>
+          <w:rFonts w:ascii="Consolas" w:hAnsi="Consolas"/>
+          <w:sz w:val="18"/>
+          <w:szCs w:val="18"/>
+        </w:rPr>
+      </w:pPr>
+      <w:r>
+        <w:rPr>
+          <w:rFonts w:ascii="Consolas" w:hAnsi="Consolas"/>
+          <w:sz w:val="18"/>
+          <w:szCs w:val="18"/>
+        </w:rPr>
+        <w:t xml:space="preserve">Table </w:t>
+      </w:r>
+      <w:proofErr w:type="gramStart"/>
+      <w:r>
+        <w:rPr>
+          <w:rFonts w:ascii="Consolas" w:hAnsi="Consolas"/>
+          <w:sz w:val="18"/>
+          <w:szCs w:val="18"/>
+        </w:rPr>
+        <w:t>details :</w:t>
+      </w:r>
+      <w:proofErr w:type="gramEnd"/>
     </w:p>
+    <w:tbl>
+      <w:tblPr>
+        <w:tblW w:w="10601" w:type="dxa"/>
+        <w:tblLook w:val="04A0" w:firstRow="1" w:lastRow="0" w:firstColumn="1" w:lastColumn="0" w:noHBand="0" w:noVBand="1"/>
+      </w:tblPr>
+      <w:tblGrid>
+        <w:gridCol w:w="5761"/>
+        <w:gridCol w:w="2600"/>
+        <w:gridCol w:w="2240"/>
+      </w:tblGrid>
+      <w:tr>
+        <w:trPr>
+          <w:trHeight w:val="300"/>
+        </w:trPr>
+        <w:tc>
+          <w:tcPr>
+            <w:tcW w:w="5761" w:type="dxa"/>
+            <w:tcBorders>
+              <w:top w:val="single" w:sz="4" w:space="0" w:color="auto"/>
+              <w:left w:val="single" w:sz="4" w:space="0" w:color="auto"/>
+              <w:bottom w:val="single" w:sz="4" w:space="0" w:color="auto"/>
+              <w:right w:val="single" w:sz="4" w:space="0" w:color="auto"/>
+            </w:tcBorders>
+            <w:shd w:val="clear" w:color="auto" w:fill="auto"/>
+            <w:noWrap/>
+            <w:vAlign w:val="center"/>
+            <w:hideMark/>
+          </w:tcPr>
+          <w:p>
+            <w:pPr>
+              <w:spacing w:after="0" w:line="240" w:lineRule="auto"/>
+              <w:ind w:firstLineChars="1500" w:firstLine="3000"/>
+              <w:rPr>
+                <w:rFonts w:ascii="Courier New" w:eastAsia="Times New Roman" w:hAnsi="Courier New" w:cs="Courier New"/>
+                <w:color w:val="000000"/>
+                <w:sz w:val="20"/>
+                <w:szCs w:val="20"/>
+                <w:lang w:val="en-IN" w:eastAsia="en-IN" w:bidi="hi-IN"/>
+              </w:rPr>
+            </w:pPr>
+            <w:r>
+              <w:rPr>
+                <w:rFonts w:ascii="Courier New" w:eastAsia="Times New Roman" w:hAnsi="Courier New" w:cs="Courier New"/>
+                <w:color w:val="000000"/>
+                <w:sz w:val="20"/>
+                <w:szCs w:val="20"/>
+                <w:lang w:val="en-IN" w:eastAsia="en-IN" w:bidi="hi-IN"/>
+              </w:rPr>
+              <w:t>column name</w:t>
+            </w:r>
+          </w:p>
+        </w:tc>
+        <w:tc>
+          <w:tcPr>
+            <w:tcW w:w="2600" w:type="dxa"/>
+            <w:tcBorders>
+              <w:top w:val="single" w:sz="4" w:space="0" w:color="auto"/>
+              <w:left w:val="nil"/>
+              <w:bottom w:val="single" w:sz="4" w:space="0" w:color="auto"/>
+              <w:right w:val="single" w:sz="4" w:space="0" w:color="auto"/>
+            </w:tcBorders>
+            <w:shd w:val="clear" w:color="auto" w:fill="auto"/>
+            <w:noWrap/>
+            <w:vAlign w:val="bottom"/>
+            <w:hideMark/>
+          </w:tcPr>
+          <w:p>
+            <w:pPr>
+              <w:spacing w:after="0" w:line="240" w:lineRule="auto"/>
+              <w:rPr>
+                <w:rFonts w:ascii="Calibri" w:eastAsia="Times New Roman" w:hAnsi="Calibri" w:cs="Calibri"/>
+                <w:color w:val="000000"/>
+                <w:lang w:val="en-IN" w:eastAsia="en-IN" w:bidi="hi-IN"/>
+              </w:rPr>
+            </w:pPr>
+            <w:r>
+              <w:rPr>
+                <w:rFonts w:ascii="Calibri" w:eastAsia="Times New Roman" w:hAnsi="Calibri" w:cs="Calibri"/>
+                <w:color w:val="000000"/>
+                <w:lang w:val="en-IN" w:eastAsia="en-IN" w:bidi="hi-IN"/>
+              </w:rPr>
+              <w:t>type</w:t>
+            </w:r>
+          </w:p>
+        </w:tc>
+        <w:tc>
+          <w:tcPr>
+            <w:tcW w:w="2240" w:type="dxa"/>
+            <w:tcBorders>
+              <w:top w:val="single" w:sz="4" w:space="0" w:color="auto"/>
+              <w:left w:val="nil"/>
+              <w:bottom w:val="single" w:sz="4" w:space="0" w:color="auto"/>
+              <w:right w:val="single" w:sz="4" w:space="0" w:color="auto"/>
+            </w:tcBorders>
+            <w:shd w:val="clear" w:color="auto" w:fill="auto"/>
+            <w:noWrap/>
+            <w:vAlign w:val="bottom"/>
+            <w:hideMark/>
+          </w:tcPr>
+          <w:p>
+            <w:pPr>
+              <w:spacing w:after="0" w:line="240" w:lineRule="auto"/>
+              <w:rPr>
+                <w:rFonts w:ascii="Calibri" w:eastAsia="Times New Roman" w:hAnsi="Calibri" w:cs="Calibri"/>
+                <w:color w:val="000000"/>
+                <w:lang w:val="en-IN" w:eastAsia="en-IN" w:bidi="hi-IN"/>
+              </w:rPr>
+            </w:pPr>
+            <w:r>
+              <w:rPr>
+                <w:rFonts w:ascii="Calibri" w:eastAsia="Times New Roman" w:hAnsi="Calibri" w:cs="Calibri"/>
+                <w:color w:val="000000"/>
+                <w:lang w:val="en-IN" w:eastAsia="en-IN" w:bidi="hi-IN"/>
+              </w:rPr>
+              <w:t>length</w:t>
+            </w:r>
+          </w:p>
+        </w:tc>
+      </w:tr>
+      <w:tr>
+        <w:trPr>
+          <w:trHeight w:val="300"/>
+        </w:trPr>
+        <w:tc>
+          <w:tcPr>
+            <w:tcW w:w="5761" w:type="dxa"/>
+            <w:tcBorders>
+              <w:top w:val="nil"/>
+              <w:left w:val="single" w:sz="4" w:space="0" w:color="auto"/>
+              <w:bottom w:val="single" w:sz="4" w:space="0" w:color="auto"/>
+              <w:right w:val="single" w:sz="4" w:space="0" w:color="auto"/>
+            </w:tcBorders>
+            <w:shd w:val="clear" w:color="auto" w:fill="auto"/>
+            <w:noWrap/>
+            <w:vAlign w:val="bottom"/>
+            <w:hideMark/>
+          </w:tcPr>
+          <w:p>
+            <w:pPr>
+              <w:spacing w:after="0" w:line="240" w:lineRule="auto"/>
+              <w:rPr>
+                <w:rFonts w:ascii="Calibri" w:eastAsia="Times New Roman" w:hAnsi="Calibri" w:cs="Calibri"/>
+                <w:color w:val="000000"/>
+                <w:lang w:val="en-IN" w:eastAsia="en-IN" w:bidi="hi-IN"/>
+              </w:rPr>
+            </w:pPr>
+            <w:r>
+              <w:rPr>
+                <w:rFonts w:ascii="Calibri" w:eastAsia="Times New Roman" w:hAnsi="Calibri" w:cs="Calibri"/>
+                <w:color w:val="000000"/>
+                <w:lang w:val="en-IN" w:eastAsia="en-IN" w:bidi="hi-IN"/>
+              </w:rPr>
+              <w:t>source</w:t>
+            </w:r>
+          </w:p>
+        </w:tc>
+        <w:tc>
+          <w:tcPr>
+            <w:tcW w:w="2600" w:type="dxa"/>
+            <w:tcBorders>
+              <w:top w:val="nil"/>
+              <w:left w:val="nil"/>
+              <w:bottom w:val="single" w:sz="4" w:space="0" w:color="auto"/>
+              <w:right w:val="single" w:sz="4" w:space="0" w:color="auto"/>
+            </w:tcBorders>
+            <w:shd w:val="clear" w:color="auto" w:fill="auto"/>
+            <w:noWrap/>
+            <w:vAlign w:val="bottom"/>
+            <w:hideMark/>
+          </w:tcPr>
+          <w:p>
+            <w:pPr>
+              <w:spacing w:after="0" w:line="240" w:lineRule="auto"/>
+              <w:rPr>
+                <w:rFonts w:ascii="Calibri" w:eastAsia="Times New Roman" w:hAnsi="Calibri" w:cs="Calibri"/>
+                <w:color w:val="000000"/>
+                <w:lang w:val="en-IN" w:eastAsia="en-IN" w:bidi="hi-IN"/>
+              </w:rPr>
+            </w:pPr>
+            <w:r>
+              <w:rPr>
+                <w:rFonts w:ascii="Calibri" w:eastAsia="Times New Roman" w:hAnsi="Calibri" w:cs="Calibri"/>
+                <w:color w:val="000000"/>
+                <w:lang w:val="en-IN" w:eastAsia="en-IN" w:bidi="hi-IN"/>
+              </w:rPr>
+              <w:t>character varying</w:t>
+            </w:r>
+          </w:p>
+        </w:tc>
+        <w:tc>
+          <w:tcPr>
+            <w:tcW w:w="2240" w:type="dxa"/>
+            <w:tcBorders>
+              <w:top w:val="nil"/>
+              <w:left w:val="nil"/>
+              <w:bottom w:val="single" w:sz="4" w:space="0" w:color="auto"/>
+              <w:right w:val="single" w:sz="4" w:space="0" w:color="auto"/>
+            </w:tcBorders>
+            <w:shd w:val="clear" w:color="auto" w:fill="auto"/>
+            <w:noWrap/>
+            <w:vAlign w:val="bottom"/>
+            <w:hideMark/>
+          </w:tcPr>
+          <w:p>
+            <w:pPr>
+              <w:spacing w:after="0" w:line="240" w:lineRule="auto"/>
+              <w:jc w:val="right"/>
+              <w:rPr>
+                <w:rFonts w:ascii="Calibri" w:eastAsia="Times New Roman" w:hAnsi="Calibri" w:cs="Calibri"/>
+                <w:color w:val="000000"/>
+                <w:lang w:val="en-IN" w:eastAsia="en-IN" w:bidi="hi-IN"/>
+              </w:rPr>
+            </w:pPr>
+            <w:r>
+              <w:rPr>
+                <w:rFonts w:ascii="Calibri" w:eastAsia="Times New Roman" w:hAnsi="Calibri" w:cs="Calibri"/>
+                <w:color w:val="000000"/>
+                <w:lang w:val="en-IN" w:eastAsia="en-IN" w:bidi="hi-IN"/>
+              </w:rPr>
+              <w:t>50</w:t>
+            </w:r>
+          </w:p>
+        </w:tc>
+      </w:tr>
+      <w:tr>
+        <w:trPr>
+          <w:trHeight w:val="300"/>
+        </w:trPr>
+        <w:tc>
+          <w:tcPr>
+            <w:tcW w:w="5761" w:type="dxa"/>
+            <w:tcBorders>
+              <w:top w:val="nil"/>
+              <w:left w:val="single" w:sz="4" w:space="0" w:color="auto"/>
+              <w:bottom w:val="single" w:sz="4" w:space="0" w:color="auto"/>
+              <w:right w:val="single" w:sz="4" w:space="0" w:color="auto"/>
+            </w:tcBorders>
+            <w:shd w:val="clear" w:color="auto" w:fill="auto"/>
+            <w:noWrap/>
+            <w:vAlign w:val="bottom"/>
+            <w:hideMark/>
+          </w:tcPr>
+          <w:p>
+            <w:pPr>
+              <w:spacing w:after="0" w:line="240" w:lineRule="auto"/>
+              <w:rPr>
+                <w:rFonts w:ascii="Calibri" w:eastAsia="Times New Roman" w:hAnsi="Calibri" w:cs="Calibri"/>
+                <w:color w:val="000000"/>
+                <w:lang w:val="en-IN" w:eastAsia="en-IN" w:bidi="hi-IN"/>
+              </w:rPr>
+            </w:pPr>
+            <w:proofErr w:type="spellStart"/>
+            <w:r>
+              <w:rPr>
+                <w:rFonts w:ascii="Calibri" w:eastAsia="Times New Roman" w:hAnsi="Calibri" w:cs="Calibri"/>
+                <w:color w:val="000000"/>
+                <w:lang w:val="en-IN" w:eastAsia="en-IN" w:bidi="hi-IN"/>
+              </w:rPr>
+              <w:t>transactionId</w:t>
+            </w:r>
+            <w:proofErr w:type="spellEnd"/>
+          </w:p>
+        </w:tc>
+        <w:tc>
+          <w:tcPr>
+            <w:tcW w:w="2600" w:type="dxa"/>
+            <w:tcBorders>
+              <w:top w:val="nil"/>
+              <w:left w:val="nil"/>
+              <w:bottom w:val="single" w:sz="4" w:space="0" w:color="auto"/>
+              <w:right w:val="single" w:sz="4" w:space="0" w:color="auto"/>
+            </w:tcBorders>
+            <w:shd w:val="clear" w:color="auto" w:fill="auto"/>
+            <w:noWrap/>
+            <w:vAlign w:val="bottom"/>
+            <w:hideMark/>
+          </w:tcPr>
+          <w:p>
+            <w:pPr>
+              <w:spacing w:after="0" w:line="240" w:lineRule="auto"/>
+              <w:rPr>
+                <w:rFonts w:ascii="Calibri" w:eastAsia="Times New Roman" w:hAnsi="Calibri" w:cs="Calibri"/>
+                <w:color w:val="000000"/>
+                <w:lang w:val="en-IN" w:eastAsia="en-IN" w:bidi="hi-IN"/>
+              </w:rPr>
+            </w:pPr>
+            <w:r>
+              <w:rPr>
+                <w:rFonts w:ascii="Calibri" w:eastAsia="Times New Roman" w:hAnsi="Calibri" w:cs="Calibri"/>
+                <w:color w:val="000000"/>
+                <w:lang w:val="en-IN" w:eastAsia="en-IN" w:bidi="hi-IN"/>
+              </w:rPr>
+              <w:t>character varying</w:t>
+            </w:r>
+          </w:p>
+        </w:tc>
+        <w:tc>
+          <w:tcPr>
+            <w:tcW w:w="2240" w:type="dxa"/>
+            <w:tcBorders>
+              <w:top w:val="nil"/>
+              <w:left w:val="nil"/>
+              <w:bottom w:val="single" w:sz="4" w:space="0" w:color="auto"/>
+              <w:right w:val="single" w:sz="4" w:space="0" w:color="auto"/>
+            </w:tcBorders>
+            <w:shd w:val="clear" w:color="auto" w:fill="auto"/>
+            <w:noWrap/>
+            <w:vAlign w:val="bottom"/>
+            <w:hideMark/>
+          </w:tcPr>
+          <w:p>
+            <w:pPr>
+              <w:spacing w:after="0" w:line="240" w:lineRule="auto"/>
+              <w:jc w:val="right"/>
+              <w:rPr>
+                <w:rFonts w:ascii="Calibri" w:eastAsia="Times New Roman" w:hAnsi="Calibri" w:cs="Calibri"/>
+                <w:color w:val="000000"/>
+                <w:lang w:val="en-IN" w:eastAsia="en-IN" w:bidi="hi-IN"/>
+              </w:rPr>
+            </w:pPr>
+            <w:r>
+              <w:rPr>
+                <w:rFonts w:ascii="Calibri" w:eastAsia="Times New Roman" w:hAnsi="Calibri" w:cs="Calibri"/>
+                <w:color w:val="000000"/>
+                <w:lang w:val="en-IN" w:eastAsia="en-IN" w:bidi="hi-IN"/>
+              </w:rPr>
+              <w:t>100</w:t>
+            </w:r>
+          </w:p>
+        </w:tc>
+      </w:tr>
+      <w:tr>
+        <w:trPr>
+          <w:trHeight w:val="300"/>
+        </w:trPr>
+        <w:tc>
+          <w:tcPr>
+            <w:tcW w:w="5761" w:type="dxa"/>
+            <w:tcBorders>
+              <w:top w:val="nil"/>
+              <w:left w:val="single" w:sz="4" w:space="0" w:color="auto"/>
+              <w:bottom w:val="single" w:sz="4" w:space="0" w:color="auto"/>
+              <w:right w:val="single" w:sz="4" w:space="0" w:color="auto"/>
+            </w:tcBorders>
+            <w:shd w:val="clear" w:color="auto" w:fill="auto"/>
+            <w:noWrap/>
+            <w:vAlign w:val="bottom"/>
+            <w:hideMark/>
+          </w:tcPr>
+          <w:p>
+            <w:pPr>
+              <w:spacing w:after="0" w:line="240" w:lineRule="auto"/>
+              <w:rPr>
+                <w:rFonts w:ascii="Calibri" w:eastAsia="Times New Roman" w:hAnsi="Calibri" w:cs="Calibri"/>
+                <w:color w:val="000000"/>
+                <w:lang w:val="en-IN" w:eastAsia="en-IN" w:bidi="hi-IN"/>
+              </w:rPr>
+            </w:pPr>
+            <w:proofErr w:type="spellStart"/>
+            <w:r>
+              <w:rPr>
+                <w:rFonts w:ascii="Calibri" w:eastAsia="Times New Roman" w:hAnsi="Calibri" w:cs="Calibri"/>
+                <w:color w:val="000000"/>
+                <w:lang w:val="en-IN" w:eastAsia="en-IN" w:bidi="hi-IN"/>
+              </w:rPr>
+              <w:t>modeOfPayment</w:t>
+            </w:r>
+            <w:proofErr w:type="spellEnd"/>
+          </w:p>
+        </w:tc>
+        <w:tc>
+          <w:tcPr>
+            <w:tcW w:w="2600" w:type="dxa"/>
+            <w:tcBorders>
+              <w:top w:val="nil"/>
+              <w:left w:val="nil"/>
+              <w:bottom w:val="single" w:sz="4" w:space="0" w:color="auto"/>
+              <w:right w:val="single" w:sz="4" w:space="0" w:color="auto"/>
+            </w:tcBorders>
+            <w:shd w:val="clear" w:color="auto" w:fill="auto"/>
+            <w:noWrap/>
+            <w:vAlign w:val="bottom"/>
+            <w:hideMark/>
+          </w:tcPr>
+          <w:p>
+            <w:pPr>
+              <w:spacing w:after="0" w:line="240" w:lineRule="auto"/>
+              <w:rPr>
+                <w:rFonts w:ascii="Calibri" w:eastAsia="Times New Roman" w:hAnsi="Calibri" w:cs="Calibri"/>
+                <w:color w:val="000000"/>
+                <w:lang w:val="en-IN" w:eastAsia="en-IN" w:bidi="hi-IN"/>
+              </w:rPr>
+            </w:pPr>
+            <w:r>
+              <w:rPr>
+                <w:rFonts w:ascii="Calibri" w:eastAsia="Times New Roman" w:hAnsi="Calibri" w:cs="Calibri"/>
+                <w:color w:val="000000"/>
+                <w:lang w:val="en-IN" w:eastAsia="en-IN" w:bidi="hi-IN"/>
+              </w:rPr>
+              <w:t>character varying</w:t>
+            </w:r>
+          </w:p>
+        </w:tc>
+        <w:tc>
+          <w:tcPr>
+            <w:tcW w:w="2240" w:type="dxa"/>
+            <w:tcBorders>
+              <w:top w:val="nil"/>
+              <w:left w:val="nil"/>
+              <w:bottom w:val="single" w:sz="4" w:space="0" w:color="auto"/>
+              <w:right w:val="single" w:sz="4" w:space="0" w:color="auto"/>
+            </w:tcBorders>
+            <w:shd w:val="clear" w:color="auto" w:fill="auto"/>
+            <w:noWrap/>
+            <w:vAlign w:val="bottom"/>
+            <w:hideMark/>
+          </w:tcPr>
+          <w:p>
+            <w:pPr>
+              <w:spacing w:after="0" w:line="240" w:lineRule="auto"/>
+              <w:jc w:val="right"/>
+              <w:rPr>
+                <w:rFonts w:ascii="Calibri" w:eastAsia="Times New Roman" w:hAnsi="Calibri" w:cs="Calibri"/>
+                <w:color w:val="000000"/>
+                <w:lang w:val="en-IN" w:eastAsia="en-IN" w:bidi="hi-IN"/>
+              </w:rPr>
+            </w:pPr>
+            <w:r>
+              <w:rPr>
+                <w:rFonts w:ascii="Calibri" w:eastAsia="Times New Roman" w:hAnsi="Calibri" w:cs="Calibri"/>
+                <w:color w:val="000000"/>
+                <w:lang w:val="en-IN" w:eastAsia="en-IN" w:bidi="hi-IN"/>
+              </w:rPr>
+              <w:t>30</w:t>
+            </w:r>
+          </w:p>
+        </w:tc>
+      </w:tr>
+      <w:tr>
+        <w:trPr>
+          <w:trHeight w:val="300"/>
+        </w:trPr>
+        <w:tc>
+          <w:tcPr>
+            <w:tcW w:w="5761" w:type="dxa"/>
+            <w:tcBorders>
+              <w:top w:val="nil"/>
+              <w:left w:val="single" w:sz="4" w:space="0" w:color="auto"/>
+              <w:bottom w:val="single" w:sz="4" w:space="0" w:color="auto"/>
+              <w:right w:val="single" w:sz="4" w:space="0" w:color="auto"/>
+            </w:tcBorders>
+            <w:shd w:val="clear" w:color="auto" w:fill="auto"/>
+            <w:noWrap/>
+            <w:vAlign w:val="bottom"/>
+            <w:hideMark/>
+          </w:tcPr>
+          <w:p>
+            <w:pPr>
+              <w:spacing w:after="0" w:line="240" w:lineRule="auto"/>
+              <w:rPr>
+                <w:rFonts w:ascii="Calibri" w:eastAsia="Times New Roman" w:hAnsi="Calibri" w:cs="Calibri"/>
+                <w:color w:val="000000"/>
+                <w:lang w:val="en-IN" w:eastAsia="en-IN" w:bidi="hi-IN"/>
+              </w:rPr>
+            </w:pPr>
+            <w:proofErr w:type="spellStart"/>
+            <w:r>
+              <w:rPr>
+                <w:rFonts w:ascii="Calibri" w:eastAsia="Times New Roman" w:hAnsi="Calibri" w:cs="Calibri"/>
+                <w:color w:val="000000"/>
+                <w:lang w:val="en-IN" w:eastAsia="en-IN" w:bidi="hi-IN"/>
+              </w:rPr>
+              <w:t>consumerName</w:t>
+            </w:r>
+            <w:proofErr w:type="spellEnd"/>
+          </w:p>
+        </w:tc>
+        <w:tc>
+          <w:tcPr>
+            <w:tcW w:w="2600" w:type="dxa"/>
+            <w:tcBorders>
+              <w:top w:val="nil"/>
+              <w:left w:val="nil"/>
+              <w:bottom w:val="single" w:sz="4" w:space="0" w:color="auto"/>
+              <w:right w:val="single" w:sz="4" w:space="0" w:color="auto"/>
+            </w:tcBorders>
+            <w:shd w:val="clear" w:color="auto" w:fill="auto"/>
+            <w:noWrap/>
+            <w:vAlign w:val="bottom"/>
+            <w:hideMark/>
+          </w:tcPr>
+          <w:p>
+            <w:pPr>
+              <w:spacing w:after="0" w:line="240" w:lineRule="auto"/>
+              <w:rPr>
+                <w:rFonts w:ascii="Calibri" w:eastAsia="Times New Roman" w:hAnsi="Calibri" w:cs="Calibri"/>
+                <w:color w:val="000000"/>
+                <w:lang w:val="en-IN" w:eastAsia="en-IN" w:bidi="hi-IN"/>
+              </w:rPr>
+            </w:pPr>
+            <w:r>
+              <w:rPr>
+                <w:rFonts w:ascii="Calibri" w:eastAsia="Times New Roman" w:hAnsi="Calibri" w:cs="Calibri"/>
+                <w:color w:val="000000"/>
+                <w:lang w:val="en-IN" w:eastAsia="en-IN" w:bidi="hi-IN"/>
+              </w:rPr>
+              <w:t>character varying</w:t>
+            </w:r>
+          </w:p>
+        </w:tc>
+        <w:tc>
+          <w:tcPr>
+            <w:tcW w:w="2240" w:type="dxa"/>
+            <w:tcBorders>
+              <w:top w:val="nil"/>
+              <w:left w:val="nil"/>
+              <w:bottom w:val="single" w:sz="4" w:space="0" w:color="auto"/>
+              <w:right w:val="single" w:sz="4" w:space="0" w:color="auto"/>
+            </w:tcBorders>
+            <w:shd w:val="clear" w:color="auto" w:fill="auto"/>
+            <w:noWrap/>
+            <w:vAlign w:val="bottom"/>
+            <w:hideMark/>
+          </w:tcPr>
+          <w:p>
+            <w:pPr>
+              <w:spacing w:after="0" w:line="240" w:lineRule="auto"/>
+              <w:jc w:val="right"/>
+              <w:rPr>
+                <w:rFonts w:ascii="Calibri" w:eastAsia="Times New Roman" w:hAnsi="Calibri" w:cs="Calibri"/>
+                <w:color w:val="000000"/>
+                <w:lang w:val="en-IN" w:eastAsia="en-IN" w:bidi="hi-IN"/>
+              </w:rPr>
+            </w:pPr>
+            <w:r>
+              <w:rPr>
+                <w:rFonts w:ascii="Calibri" w:eastAsia="Times New Roman" w:hAnsi="Calibri" w:cs="Calibri"/>
+                <w:color w:val="000000"/>
+                <w:lang w:val="en-IN" w:eastAsia="en-IN" w:bidi="hi-IN"/>
+              </w:rPr>
+              <w:t>100</w:t>
+            </w:r>
+          </w:p>
+        </w:tc>
+      </w:tr>
+      <w:tr>
+        <w:trPr>
+          <w:trHeight w:val="300"/>
+        </w:trPr>
+        <w:tc>
+          <w:tcPr>
+            <w:tcW w:w="5761" w:type="dxa"/>
+            <w:tcBorders>
+              <w:top w:val="nil"/>
+              <w:left w:val="single" w:sz="4" w:space="0" w:color="auto"/>
+              <w:bottom w:val="single" w:sz="4" w:space="0" w:color="auto"/>
+              <w:right w:val="single" w:sz="4" w:space="0" w:color="auto"/>
+            </w:tcBorders>
+            <w:shd w:val="clear" w:color="auto" w:fill="auto"/>
+            <w:noWrap/>
+            <w:vAlign w:val="bottom"/>
+            <w:hideMark/>
+          </w:tcPr>
+          <w:p>
+            <w:pPr>
+              <w:spacing w:after="0" w:line="240" w:lineRule="auto"/>
+              <w:rPr>
+                <w:rFonts w:ascii="Calibri" w:eastAsia="Times New Roman" w:hAnsi="Calibri" w:cs="Calibri"/>
+                <w:color w:val="000000"/>
+                <w:lang w:val="en-IN" w:eastAsia="en-IN" w:bidi="hi-IN"/>
+              </w:rPr>
+            </w:pPr>
+            <w:proofErr w:type="spellStart"/>
+            <w:r>
+              <w:rPr>
+                <w:rFonts w:ascii="Calibri" w:eastAsia="Times New Roman" w:hAnsi="Calibri" w:cs="Calibri"/>
+                <w:color w:val="000000"/>
+                <w:lang w:val="en-IN" w:eastAsia="en-IN" w:bidi="hi-IN"/>
+              </w:rPr>
+              <w:t>serviceNo</w:t>
+            </w:r>
+            <w:proofErr w:type="spellEnd"/>
+          </w:p>
+        </w:tc>
+        <w:tc>
+          <w:tcPr>
+            <w:tcW w:w="2600" w:type="dxa"/>
+            <w:tcBorders>
+              <w:top w:val="nil"/>
+              <w:left w:val="nil"/>
+              <w:bottom w:val="single" w:sz="4" w:space="0" w:color="auto"/>
+              <w:right w:val="single" w:sz="4" w:space="0" w:color="auto"/>
+            </w:tcBorders>
+            <w:shd w:val="clear" w:color="auto" w:fill="auto"/>
+            <w:noWrap/>
+            <w:vAlign w:val="bottom"/>
+            <w:hideMark/>
+          </w:tcPr>
+          <w:p>
+            <w:pPr>
+              <w:spacing w:after="0" w:line="240" w:lineRule="auto"/>
+              <w:rPr>
+                <w:rFonts w:ascii="Calibri" w:eastAsia="Times New Roman" w:hAnsi="Calibri" w:cs="Calibri"/>
+                <w:color w:val="000000"/>
+                <w:lang w:val="en-IN" w:eastAsia="en-IN" w:bidi="hi-IN"/>
+              </w:rPr>
+            </w:pPr>
+            <w:r>
+              <w:rPr>
+                <w:rFonts w:ascii="Calibri" w:eastAsia="Times New Roman" w:hAnsi="Calibri" w:cs="Calibri"/>
+                <w:color w:val="000000"/>
+                <w:lang w:val="en-IN" w:eastAsia="en-IN" w:bidi="hi-IN"/>
+              </w:rPr>
+              <w:t>character varying</w:t>
+            </w:r>
+          </w:p>
+        </w:tc>
+        <w:tc>
+          <w:tcPr>
+            <w:tcW w:w="2240" w:type="dxa"/>
+            <w:tcBorders>
+              <w:top w:val="nil"/>
+              <w:left w:val="nil"/>
+              <w:bottom w:val="single" w:sz="4" w:space="0" w:color="auto"/>
+              <w:right w:val="single" w:sz="4" w:space="0" w:color="auto"/>
+            </w:tcBorders>
+            <w:shd w:val="clear" w:color="auto" w:fill="auto"/>
+            <w:noWrap/>
+            <w:vAlign w:val="bottom"/>
+            <w:hideMark/>
+          </w:tcPr>
+          <w:p>
+            <w:pPr>
+              <w:spacing w:after="0" w:line="240" w:lineRule="auto"/>
+              <w:jc w:val="right"/>
+              <w:rPr>
+                <w:rFonts w:ascii="Calibri" w:eastAsia="Times New Roman" w:hAnsi="Calibri" w:cs="Calibri"/>
+                <w:color w:val="000000"/>
+                <w:lang w:val="en-IN" w:eastAsia="en-IN" w:bidi="hi-IN"/>
+              </w:rPr>
+            </w:pPr>
+            <w:r>
+              <w:rPr>
+                <w:rFonts w:ascii="Calibri" w:eastAsia="Times New Roman" w:hAnsi="Calibri" w:cs="Calibri"/>
+                <w:color w:val="000000"/>
+                <w:lang w:val="en-IN" w:eastAsia="en-IN" w:bidi="hi-IN"/>
+              </w:rPr>
+              <w:t>60</w:t>
+            </w:r>
+          </w:p>
+        </w:tc>
+      </w:tr>
+      <w:tr>
+        <w:trPr>
+          <w:trHeight w:val="300"/>
+        </w:trPr>
+        <w:tc>
+          <w:tcPr>
+            <w:tcW w:w="5761" w:type="dxa"/>
+            <w:tcBorders>
+              <w:top w:val="nil"/>
+              <w:left w:val="single" w:sz="4" w:space="0" w:color="auto"/>
+              <w:bottom w:val="single" w:sz="4" w:space="0" w:color="auto"/>
+              <w:right w:val="single" w:sz="4" w:space="0" w:color="auto"/>
+            </w:tcBorders>
+            <w:shd w:val="clear" w:color="auto" w:fill="auto"/>
+            <w:noWrap/>
+            <w:vAlign w:val="bottom"/>
+            <w:hideMark/>
+          </w:tcPr>
+          <w:p>
+            <w:pPr>
+              <w:spacing w:after="0" w:line="240" w:lineRule="auto"/>
+              <w:rPr>
+                <w:rFonts w:ascii="Calibri" w:eastAsia="Times New Roman" w:hAnsi="Calibri" w:cs="Calibri"/>
+                <w:color w:val="000000"/>
+                <w:lang w:val="en-IN" w:eastAsia="en-IN" w:bidi="hi-IN"/>
+              </w:rPr>
+            </w:pPr>
+            <w:proofErr w:type="spellStart"/>
+            <w:r>
+              <w:rPr>
+                <w:rFonts w:ascii="Calibri" w:eastAsia="Times New Roman" w:hAnsi="Calibri" w:cs="Calibri"/>
+                <w:color w:val="000000"/>
+                <w:lang w:val="en-IN" w:eastAsia="en-IN" w:bidi="hi-IN"/>
+              </w:rPr>
+              <w:t>ivrs</w:t>
+            </w:r>
+            <w:proofErr w:type="spellEnd"/>
+          </w:p>
+        </w:tc>
+        <w:tc>
+          <w:tcPr>
+            <w:tcW w:w="2600" w:type="dxa"/>
+            <w:tcBorders>
+              <w:top w:val="nil"/>
+              <w:left w:val="nil"/>
+              <w:bottom w:val="single" w:sz="4" w:space="0" w:color="auto"/>
+              <w:right w:val="single" w:sz="4" w:space="0" w:color="auto"/>
+            </w:tcBorders>
+            <w:shd w:val="clear" w:color="auto" w:fill="auto"/>
+            <w:noWrap/>
+            <w:vAlign w:val="bottom"/>
+            <w:hideMark/>
+          </w:tcPr>
+          <w:p>
+            <w:pPr>
+              <w:spacing w:after="0" w:line="240" w:lineRule="auto"/>
+              <w:rPr>
+                <w:rFonts w:ascii="Calibri" w:eastAsia="Times New Roman" w:hAnsi="Calibri" w:cs="Calibri"/>
+                <w:color w:val="000000"/>
+                <w:lang w:val="en-IN" w:eastAsia="en-IN" w:bidi="hi-IN"/>
+              </w:rPr>
+            </w:pPr>
+            <w:r>
+              <w:rPr>
+                <w:rFonts w:ascii="Calibri" w:eastAsia="Times New Roman" w:hAnsi="Calibri" w:cs="Calibri"/>
+                <w:color w:val="000000"/>
+                <w:lang w:val="en-IN" w:eastAsia="en-IN" w:bidi="hi-IN"/>
+              </w:rPr>
+              <w:t>character varying</w:t>
+            </w:r>
+          </w:p>
+        </w:tc>
+        <w:tc>
+          <w:tcPr>
+            <w:tcW w:w="2240" w:type="dxa"/>
+            <w:tcBorders>
+              <w:top w:val="nil"/>
+              <w:left w:val="nil"/>
+              <w:bottom w:val="single" w:sz="4" w:space="0" w:color="auto"/>
+              <w:right w:val="single" w:sz="4" w:space="0" w:color="auto"/>
+            </w:tcBorders>
+            <w:shd w:val="clear" w:color="auto" w:fill="auto"/>
+            <w:noWrap/>
+            <w:vAlign w:val="bottom"/>
+            <w:hideMark/>
+          </w:tcPr>
+          <w:p>
+            <w:pPr>
+              <w:spacing w:after="0" w:line="240" w:lineRule="auto"/>
+              <w:jc w:val="right"/>
+              <w:rPr>
+                <w:rFonts w:ascii="Calibri" w:eastAsia="Times New Roman" w:hAnsi="Calibri" w:cs="Calibri"/>
+                <w:color w:val="000000"/>
+                <w:lang w:val="en-IN" w:eastAsia="en-IN" w:bidi="hi-IN"/>
+              </w:rPr>
+            </w:pPr>
+            <w:r>
+              <w:rPr>
+                <w:rFonts w:ascii="Calibri" w:eastAsia="Times New Roman" w:hAnsi="Calibri" w:cs="Calibri"/>
+                <w:color w:val="000000"/>
+                <w:lang w:val="en-IN" w:eastAsia="en-IN" w:bidi="hi-IN"/>
+              </w:rPr>
+              <w:t>20</w:t>
+            </w:r>
+          </w:p>
+        </w:tc>
+      </w:tr>
+      <w:tr>
+        <w:trPr>
+          <w:trHeight w:val="300"/>
+        </w:trPr>
+        <w:tc>
+          <w:tcPr>
+            <w:tcW w:w="5761" w:type="dxa"/>
+            <w:tcBorders>
+              <w:top w:val="nil"/>
+              <w:left w:val="single" w:sz="4" w:space="0" w:color="auto"/>
+              <w:bottom w:val="single" w:sz="4" w:space="0" w:color="auto"/>
+              <w:right w:val="single" w:sz="4" w:space="0" w:color="auto"/>
+            </w:tcBorders>
+            <w:shd w:val="clear" w:color="auto" w:fill="auto"/>
+            <w:noWrap/>
+            <w:vAlign w:val="bottom"/>
+            <w:hideMark/>
+          </w:tcPr>
+          <w:p>
+            <w:pPr>
+              <w:spacing w:after="0" w:line="240" w:lineRule="auto"/>
+              <w:rPr>
+                <w:rFonts w:ascii="Calibri" w:eastAsia="Times New Roman" w:hAnsi="Calibri" w:cs="Calibri"/>
+                <w:color w:val="000000"/>
+                <w:lang w:val="en-IN" w:eastAsia="en-IN" w:bidi="hi-IN"/>
+              </w:rPr>
+            </w:pPr>
+            <w:proofErr w:type="spellStart"/>
+            <w:r>
+              <w:rPr>
+                <w:rFonts w:ascii="Calibri" w:eastAsia="Times New Roman" w:hAnsi="Calibri" w:cs="Calibri"/>
+                <w:color w:val="000000"/>
+                <w:lang w:val="en-IN" w:eastAsia="en-IN" w:bidi="hi-IN"/>
+              </w:rPr>
+              <w:t>groupNo</w:t>
+            </w:r>
+            <w:proofErr w:type="spellEnd"/>
+          </w:p>
+        </w:tc>
+        <w:tc>
+          <w:tcPr>
+            <w:tcW w:w="2600" w:type="dxa"/>
+            <w:tcBorders>
+              <w:top w:val="nil"/>
+              <w:left w:val="nil"/>
+              <w:bottom w:val="single" w:sz="4" w:space="0" w:color="auto"/>
+              <w:right w:val="single" w:sz="4" w:space="0" w:color="auto"/>
+            </w:tcBorders>
+            <w:shd w:val="clear" w:color="auto" w:fill="auto"/>
+            <w:noWrap/>
+            <w:vAlign w:val="bottom"/>
+            <w:hideMark/>
+          </w:tcPr>
+          <w:p>
+            <w:pPr>
+              <w:spacing w:after="0" w:line="240" w:lineRule="auto"/>
+              <w:rPr>
+                <w:rFonts w:ascii="Calibri" w:eastAsia="Times New Roman" w:hAnsi="Calibri" w:cs="Calibri"/>
+                <w:color w:val="000000"/>
+                <w:lang w:val="en-IN" w:eastAsia="en-IN" w:bidi="hi-IN"/>
+              </w:rPr>
+            </w:pPr>
+            <w:r>
+              <w:rPr>
+                <w:rFonts w:ascii="Calibri" w:eastAsia="Times New Roman" w:hAnsi="Calibri" w:cs="Calibri"/>
+                <w:color w:val="000000"/>
+                <w:lang w:val="en-IN" w:eastAsia="en-IN" w:bidi="hi-IN"/>
+              </w:rPr>
+              <w:t>character varying</w:t>
+            </w:r>
+          </w:p>
+        </w:tc>
+        <w:tc>
+          <w:tcPr>
+            <w:tcW w:w="2240" w:type="dxa"/>
+            <w:tcBorders>
+              <w:top w:val="nil"/>
+              <w:left w:val="nil"/>
+              <w:bottom w:val="single" w:sz="4" w:space="0" w:color="auto"/>
+              <w:right w:val="single" w:sz="4" w:space="0" w:color="auto"/>
+            </w:tcBorders>
+            <w:shd w:val="clear" w:color="auto" w:fill="auto"/>
+            <w:noWrap/>
+            <w:vAlign w:val="bottom"/>
+            <w:hideMark/>
+          </w:tcPr>
+          <w:p>
+            <w:pPr>
+              <w:spacing w:after="0" w:line="240" w:lineRule="auto"/>
+              <w:jc w:val="right"/>
+              <w:rPr>
+                <w:rFonts w:ascii="Calibri" w:eastAsia="Times New Roman" w:hAnsi="Calibri" w:cs="Calibri"/>
+                <w:color w:val="000000"/>
+                <w:lang w:val="en-IN" w:eastAsia="en-IN" w:bidi="hi-IN"/>
+              </w:rPr>
+            </w:pPr>
+            <w:r>
+              <w:rPr>
+                <w:rFonts w:ascii="Calibri" w:eastAsia="Times New Roman" w:hAnsi="Calibri" w:cs="Calibri"/>
+                <w:color w:val="000000"/>
+                <w:lang w:val="en-IN" w:eastAsia="en-IN" w:bidi="hi-IN"/>
+              </w:rPr>
+              <w:t>10</w:t>
+            </w:r>
+          </w:p>
+        </w:tc>
+      </w:tr>
+      <w:tr>
+        <w:trPr>
+          <w:trHeight w:val="300"/>
+        </w:trPr>
+        <w:tc>
+          <w:tcPr>
+            <w:tcW w:w="5761" w:type="dxa"/>
+            <w:tcBorders>
+              <w:top w:val="nil"/>
+              <w:left w:val="single" w:sz="4" w:space="0" w:color="auto"/>
+              <w:bottom w:val="single" w:sz="4" w:space="0" w:color="auto"/>
+              <w:right w:val="single" w:sz="4" w:space="0" w:color="auto"/>
+            </w:tcBorders>
+            <w:shd w:val="clear" w:color="auto" w:fill="auto"/>
+            <w:noWrap/>
+            <w:vAlign w:val="bottom"/>
+            <w:hideMark/>
+          </w:tcPr>
+          <w:p>
+            <w:pPr>
+              <w:spacing w:after="0" w:line="240" w:lineRule="auto"/>
+              <w:rPr>
+                <w:rFonts w:ascii="Calibri" w:eastAsia="Times New Roman" w:hAnsi="Calibri" w:cs="Calibri"/>
+                <w:color w:val="000000"/>
+                <w:lang w:val="en-IN" w:eastAsia="en-IN" w:bidi="hi-IN"/>
+              </w:rPr>
+            </w:pPr>
+            <w:proofErr w:type="spellStart"/>
+            <w:r>
+              <w:rPr>
+                <w:rFonts w:ascii="Calibri" w:eastAsia="Times New Roman" w:hAnsi="Calibri" w:cs="Calibri"/>
+                <w:color w:val="000000"/>
+                <w:lang w:val="en-IN" w:eastAsia="en-IN" w:bidi="hi-IN"/>
+              </w:rPr>
+              <w:t>readingDiaryNo</w:t>
+            </w:r>
+            <w:proofErr w:type="spellEnd"/>
+          </w:p>
+        </w:tc>
+        <w:tc>
+          <w:tcPr>
+            <w:tcW w:w="2600" w:type="dxa"/>
+            <w:tcBorders>
+              <w:top w:val="nil"/>
+              <w:left w:val="nil"/>
+              <w:bottom w:val="single" w:sz="4" w:space="0" w:color="auto"/>
+              <w:right w:val="single" w:sz="4" w:space="0" w:color="auto"/>
+            </w:tcBorders>
+            <w:shd w:val="clear" w:color="auto" w:fill="auto"/>
+            <w:noWrap/>
+            <w:vAlign w:val="bottom"/>
+            <w:hideMark/>
+          </w:tcPr>
+          <w:p>
+            <w:pPr>
+              <w:spacing w:after="0" w:line="240" w:lineRule="auto"/>
+              <w:rPr>
+                <w:rFonts w:ascii="Calibri" w:eastAsia="Times New Roman" w:hAnsi="Calibri" w:cs="Calibri"/>
+                <w:color w:val="000000"/>
+                <w:lang w:val="en-IN" w:eastAsia="en-IN" w:bidi="hi-IN"/>
+              </w:rPr>
+            </w:pPr>
+            <w:r>
+              <w:rPr>
+                <w:rFonts w:ascii="Calibri" w:eastAsia="Times New Roman" w:hAnsi="Calibri" w:cs="Calibri"/>
+                <w:color w:val="000000"/>
+                <w:lang w:val="en-IN" w:eastAsia="en-IN" w:bidi="hi-IN"/>
+              </w:rPr>
+              <w:t>character varying</w:t>
+            </w:r>
+          </w:p>
+        </w:tc>
+        <w:tc>
+          <w:tcPr>
+            <w:tcW w:w="2240" w:type="dxa"/>
+            <w:tcBorders>
+              <w:top w:val="nil"/>
+              <w:left w:val="nil"/>
+              <w:bottom w:val="single" w:sz="4" w:space="0" w:color="auto"/>
+              <w:right w:val="single" w:sz="4" w:space="0" w:color="auto"/>
+            </w:tcBorders>
+            <w:shd w:val="clear" w:color="auto" w:fill="auto"/>
+            <w:noWrap/>
+            <w:vAlign w:val="bottom"/>
+            <w:hideMark/>
+          </w:tcPr>
+          <w:p>
+            <w:pPr>
+              <w:spacing w:after="0" w:line="240" w:lineRule="auto"/>
+              <w:jc w:val="right"/>
+              <w:rPr>
+                <w:rFonts w:ascii="Calibri" w:eastAsia="Times New Roman" w:hAnsi="Calibri" w:cs="Calibri"/>
+                <w:color w:val="000000"/>
+                <w:lang w:val="en-IN" w:eastAsia="en-IN" w:bidi="hi-IN"/>
+              </w:rPr>
+            </w:pPr>
+            <w:r>
+              <w:rPr>
+                <w:rFonts w:ascii="Calibri" w:eastAsia="Times New Roman" w:hAnsi="Calibri" w:cs="Calibri"/>
+                <w:color w:val="000000"/>
+                <w:lang w:val="en-IN" w:eastAsia="en-IN" w:bidi="hi-IN"/>
+              </w:rPr>
+              <w:t>10</w:t>
+            </w:r>
+          </w:p>
+        </w:tc>
+      </w:tr>
+      <w:tr>
+        <w:trPr>
+          <w:trHeight w:val="300"/>
+        </w:trPr>
+        <w:tc>
+          <w:tcPr>
+            <w:tcW w:w="5761" w:type="dxa"/>
+            <w:tcBorders>
+              <w:top w:val="nil"/>
+              <w:left w:val="single" w:sz="4" w:space="0" w:color="auto"/>
+              <w:bottom w:val="single" w:sz="4" w:space="0" w:color="auto"/>
+              <w:right w:val="single" w:sz="4" w:space="0" w:color="auto"/>
+            </w:tcBorders>
+            <w:shd w:val="clear" w:color="auto" w:fill="auto"/>
+            <w:noWrap/>
+            <w:vAlign w:val="bottom"/>
+            <w:hideMark/>
+          </w:tcPr>
+          <w:p>
+            <w:pPr>
+              <w:spacing w:after="0" w:line="240" w:lineRule="auto"/>
+              <w:rPr>
+                <w:rFonts w:ascii="Calibri" w:eastAsia="Times New Roman" w:hAnsi="Calibri" w:cs="Calibri"/>
+                <w:color w:val="000000"/>
+                <w:lang w:val="en-IN" w:eastAsia="en-IN" w:bidi="hi-IN"/>
+              </w:rPr>
+            </w:pPr>
+            <w:proofErr w:type="spellStart"/>
+            <w:r>
+              <w:rPr>
+                <w:rFonts w:ascii="Calibri" w:eastAsia="Times New Roman" w:hAnsi="Calibri" w:cs="Calibri"/>
+                <w:color w:val="000000"/>
+                <w:lang w:val="en-IN" w:eastAsia="en-IN" w:bidi="hi-IN"/>
+              </w:rPr>
+              <w:t>locationCode</w:t>
+            </w:r>
+            <w:proofErr w:type="spellEnd"/>
+          </w:p>
+        </w:tc>
+        <w:tc>
+          <w:tcPr>
+            <w:tcW w:w="2600" w:type="dxa"/>
+            <w:tcBorders>
+              <w:top w:val="nil"/>
+              <w:left w:val="nil"/>
+              <w:bottom w:val="single" w:sz="4" w:space="0" w:color="auto"/>
+              <w:right w:val="single" w:sz="4" w:space="0" w:color="auto"/>
+            </w:tcBorders>
+            <w:shd w:val="clear" w:color="auto" w:fill="auto"/>
+            <w:noWrap/>
+            <w:vAlign w:val="bottom"/>
+            <w:hideMark/>
+          </w:tcPr>
+          <w:p>
+            <w:pPr>
+              <w:spacing w:after="0" w:line="240" w:lineRule="auto"/>
+              <w:rPr>
+                <w:rFonts w:ascii="Calibri" w:eastAsia="Times New Roman" w:hAnsi="Calibri" w:cs="Calibri"/>
+                <w:color w:val="000000"/>
+                <w:lang w:val="en-IN" w:eastAsia="en-IN" w:bidi="hi-IN"/>
+              </w:rPr>
+            </w:pPr>
+            <w:r>
+              <w:rPr>
+                <w:rFonts w:ascii="Calibri" w:eastAsia="Times New Roman" w:hAnsi="Calibri" w:cs="Calibri"/>
+                <w:color w:val="000000"/>
+                <w:lang w:val="en-IN" w:eastAsia="en-IN" w:bidi="hi-IN"/>
+              </w:rPr>
+              <w:t>character varying</w:t>
+            </w:r>
+          </w:p>
+        </w:tc>
+        <w:tc>
+          <w:tcPr>
+            <w:tcW w:w="2240" w:type="dxa"/>
+            <w:tcBorders>
+              <w:top w:val="nil"/>
+              <w:left w:val="nil"/>
+              <w:bottom w:val="single" w:sz="4" w:space="0" w:color="auto"/>
+              <w:right w:val="single" w:sz="4" w:space="0" w:color="auto"/>
+            </w:tcBorders>
+            <w:shd w:val="clear" w:color="auto" w:fill="auto"/>
+            <w:noWrap/>
+            <w:vAlign w:val="bottom"/>
+            <w:hideMark/>
+          </w:tcPr>
+          <w:p>
+            <w:pPr>
+              <w:spacing w:after="0" w:line="240" w:lineRule="auto"/>
+              <w:jc w:val="right"/>
+              <w:rPr>
+                <w:rFonts w:ascii="Calibri" w:eastAsia="Times New Roman" w:hAnsi="Calibri" w:cs="Calibri"/>
+                <w:color w:val="000000"/>
+                <w:lang w:val="en-IN" w:eastAsia="en-IN" w:bidi="hi-IN"/>
+              </w:rPr>
+            </w:pPr>
+            <w:r>
+              <w:rPr>
+                <w:rFonts w:ascii="Calibri" w:eastAsia="Times New Roman" w:hAnsi="Calibri" w:cs="Calibri"/>
+                <w:color w:val="000000"/>
+                <w:lang w:val="en-IN" w:eastAsia="en-IN" w:bidi="hi-IN"/>
+              </w:rPr>
+              <w:t>15</w:t>
+            </w:r>
+          </w:p>
+        </w:tc>
+      </w:tr>
+      <w:tr>
+        <w:trPr>
+          <w:trHeight w:val="300"/>
+        </w:trPr>
+        <w:tc>
+          <w:tcPr>
+            <w:tcW w:w="5761" w:type="dxa"/>
+            <w:tcBorders>
+              <w:top w:val="nil"/>
+              <w:left w:val="single" w:sz="4" w:space="0" w:color="auto"/>
+              <w:bottom w:val="single" w:sz="4" w:space="0" w:color="auto"/>
+              <w:right w:val="single" w:sz="4" w:space="0" w:color="auto"/>
+            </w:tcBorders>
+            <w:shd w:val="clear" w:color="auto" w:fill="auto"/>
+            <w:noWrap/>
+            <w:vAlign w:val="bottom"/>
+            <w:hideMark/>
+          </w:tcPr>
+          <w:p>
+            <w:pPr>
+              <w:spacing w:after="0" w:line="240" w:lineRule="auto"/>
+              <w:rPr>
+                <w:rFonts w:ascii="Calibri" w:eastAsia="Times New Roman" w:hAnsi="Calibri" w:cs="Calibri"/>
+                <w:color w:val="000000"/>
+                <w:lang w:val="en-IN" w:eastAsia="en-IN" w:bidi="hi-IN"/>
+              </w:rPr>
+            </w:pPr>
+            <w:r>
+              <w:rPr>
+                <w:rFonts w:ascii="Calibri" w:eastAsia="Times New Roman" w:hAnsi="Calibri" w:cs="Calibri"/>
+                <w:color w:val="000000"/>
+                <w:lang w:val="en-IN" w:eastAsia="en-IN" w:bidi="hi-IN"/>
+              </w:rPr>
+              <w:t>amount</w:t>
+            </w:r>
+          </w:p>
+        </w:tc>
+        <w:tc>
+          <w:tcPr>
+            <w:tcW w:w="2600" w:type="dxa"/>
+            <w:tcBorders>
+              <w:top w:val="nil"/>
+              <w:left w:val="nil"/>
+              <w:bottom w:val="single" w:sz="4" w:space="0" w:color="auto"/>
+              <w:right w:val="single" w:sz="4" w:space="0" w:color="auto"/>
+            </w:tcBorders>
+            <w:shd w:val="clear" w:color="auto" w:fill="auto"/>
+            <w:noWrap/>
+            <w:vAlign w:val="bottom"/>
+            <w:hideMark/>
+          </w:tcPr>
+          <w:p>
+            <w:pPr>
+              <w:spacing w:after="0" w:line="240" w:lineRule="auto"/>
+              <w:rPr>
+                <w:rFonts w:ascii="Calibri" w:eastAsia="Times New Roman" w:hAnsi="Calibri" w:cs="Calibri"/>
+                <w:color w:val="000000"/>
+                <w:lang w:val="en-IN" w:eastAsia="en-IN" w:bidi="hi-IN"/>
+              </w:rPr>
+            </w:pPr>
+            <w:r>
+              <w:rPr>
+                <w:rFonts w:ascii="Calibri" w:eastAsia="Times New Roman" w:hAnsi="Calibri" w:cs="Calibri"/>
+                <w:color w:val="000000"/>
+                <w:lang w:val="en-IN" w:eastAsia="en-IN" w:bidi="hi-IN"/>
+              </w:rPr>
+              <w:t>double precision</w:t>
+            </w:r>
+          </w:p>
+        </w:tc>
+        <w:tc>
+          <w:tcPr>
+            <w:tcW w:w="2240" w:type="dxa"/>
+            <w:tcBorders>
+              <w:top w:val="nil"/>
+              <w:left w:val="nil"/>
+              <w:bottom w:val="single" w:sz="4" w:space="0" w:color="auto"/>
+              <w:right w:val="single" w:sz="4" w:space="0" w:color="auto"/>
+            </w:tcBorders>
+            <w:shd w:val="clear" w:color="auto" w:fill="auto"/>
+            <w:noWrap/>
+            <w:vAlign w:val="bottom"/>
+            <w:hideMark/>
+          </w:tcPr>
+          <w:p>
+            <w:pPr>
+              <w:spacing w:after="0" w:line="240" w:lineRule="auto"/>
+              <w:rPr>
+                <w:rFonts w:ascii="Calibri" w:eastAsia="Times New Roman" w:hAnsi="Calibri" w:cs="Calibri"/>
+                <w:color w:val="000000"/>
+                <w:lang w:val="en-IN" w:eastAsia="en-IN" w:bidi="hi-IN"/>
+              </w:rPr>
+            </w:pPr>
+            <w:r>
+              <w:rPr>
+                <w:rFonts w:ascii="Calibri" w:eastAsia="Times New Roman" w:hAnsi="Calibri" w:cs="Calibri"/>
+                <w:color w:val="000000"/>
+                <w:lang w:val="en-IN" w:eastAsia="en-IN" w:bidi="hi-IN"/>
+              </w:rPr>
+              <w:t> </w:t>
+            </w:r>
+          </w:p>
+        </w:tc>
+      </w:tr>
+      <w:tr>
+        <w:trPr>
+          <w:trHeight w:val="300"/>
+        </w:trPr>
+        <w:tc>
+          <w:tcPr>
+            <w:tcW w:w="5761" w:type="dxa"/>
+            <w:tcBorders>
+              <w:top w:val="nil"/>
+              <w:left w:val="single" w:sz="4" w:space="0" w:color="auto"/>
+              <w:bottom w:val="single" w:sz="4" w:space="0" w:color="auto"/>
+              <w:right w:val="single" w:sz="4" w:space="0" w:color="auto"/>
+            </w:tcBorders>
+            <w:shd w:val="clear" w:color="auto" w:fill="auto"/>
+            <w:noWrap/>
+            <w:vAlign w:val="bottom"/>
+            <w:hideMark/>
+          </w:tcPr>
+          <w:p>
+            <w:pPr>
+              <w:spacing w:after="0" w:line="240" w:lineRule="auto"/>
+              <w:rPr>
+                <w:rFonts w:ascii="Calibri" w:eastAsia="Times New Roman" w:hAnsi="Calibri" w:cs="Calibri"/>
+                <w:color w:val="000000"/>
+                <w:lang w:val="en-IN" w:eastAsia="en-IN" w:bidi="hi-IN"/>
+              </w:rPr>
+            </w:pPr>
+            <w:proofErr w:type="spellStart"/>
+            <w:r>
+              <w:rPr>
+                <w:rFonts w:ascii="Calibri" w:eastAsia="Times New Roman" w:hAnsi="Calibri" w:cs="Calibri"/>
+                <w:color w:val="000000"/>
+                <w:lang w:val="en-IN" w:eastAsia="en-IN" w:bidi="hi-IN"/>
+              </w:rPr>
+              <w:t>dateOfTransaction</w:t>
+            </w:r>
+            <w:proofErr w:type="spellEnd"/>
+          </w:p>
+        </w:tc>
+        <w:tc>
+          <w:tcPr>
+            <w:tcW w:w="2600" w:type="dxa"/>
+            <w:tcBorders>
+              <w:top w:val="nil"/>
+              <w:left w:val="nil"/>
+              <w:bottom w:val="single" w:sz="4" w:space="0" w:color="auto"/>
+              <w:right w:val="single" w:sz="4" w:space="0" w:color="auto"/>
+            </w:tcBorders>
+            <w:shd w:val="clear" w:color="auto" w:fill="auto"/>
+            <w:noWrap/>
+            <w:vAlign w:val="bottom"/>
+            <w:hideMark/>
+          </w:tcPr>
+          <w:p>
+            <w:pPr>
+              <w:spacing w:after="0" w:line="240" w:lineRule="auto"/>
+              <w:rPr>
+                <w:rFonts w:ascii="Calibri" w:eastAsia="Times New Roman" w:hAnsi="Calibri" w:cs="Calibri"/>
+                <w:color w:val="000000"/>
+                <w:lang w:val="en-IN" w:eastAsia="en-IN" w:bidi="hi-IN"/>
+              </w:rPr>
+            </w:pPr>
+            <w:r>
+              <w:rPr>
+                <w:rFonts w:ascii="Calibri" w:eastAsia="Times New Roman" w:hAnsi="Calibri" w:cs="Calibri"/>
+                <w:color w:val="000000"/>
+                <w:lang w:val="en-IN" w:eastAsia="en-IN" w:bidi="hi-IN"/>
+              </w:rPr>
+              <w:t>date</w:t>
+            </w:r>
+          </w:p>
+        </w:tc>
+        <w:tc>
+          <w:tcPr>
+            <w:tcW w:w="2240" w:type="dxa"/>
+            <w:tcBorders>
+              <w:top w:val="nil"/>
+              <w:left w:val="nil"/>
+              <w:bottom w:val="single" w:sz="4" w:space="0" w:color="auto"/>
+              <w:right w:val="single" w:sz="4" w:space="0" w:color="auto"/>
+            </w:tcBorders>
+            <w:shd w:val="clear" w:color="auto" w:fill="auto"/>
+            <w:noWrap/>
+            <w:vAlign w:val="bottom"/>
+            <w:hideMark/>
+          </w:tcPr>
+          <w:p>
+            <w:pPr>
+              <w:spacing w:after="0" w:line="240" w:lineRule="auto"/>
+              <w:rPr>
+                <w:rFonts w:ascii="Calibri" w:eastAsia="Times New Roman" w:hAnsi="Calibri" w:cs="Calibri"/>
+                <w:color w:val="000000"/>
+                <w:lang w:val="en-IN" w:eastAsia="en-IN" w:bidi="hi-IN"/>
+              </w:rPr>
+            </w:pPr>
+            <w:r>
+              <w:rPr>
+                <w:rFonts w:ascii="Calibri" w:eastAsia="Times New Roman" w:hAnsi="Calibri" w:cs="Calibri"/>
+                <w:color w:val="000000"/>
+                <w:lang w:val="en-IN" w:eastAsia="en-IN" w:bidi="hi-IN"/>
+              </w:rPr>
+              <w:t> </w:t>
+            </w:r>
+          </w:p>
+        </w:tc>
+      </w:tr>
+      <w:tr>
+        <w:trPr>
+          <w:trHeight w:val="300"/>
+        </w:trPr>
+        <w:tc>
+          <w:tcPr>
+            <w:tcW w:w="5761" w:type="dxa"/>
+            <w:tcBorders>
+              <w:top w:val="nil"/>
+              <w:left w:val="single" w:sz="4" w:space="0" w:color="auto"/>
+              <w:bottom w:val="single" w:sz="4" w:space="0" w:color="auto"/>
+              <w:right w:val="single" w:sz="4" w:space="0" w:color="auto"/>
+            </w:tcBorders>
+            <w:shd w:val="clear" w:color="auto" w:fill="auto"/>
+            <w:noWrap/>
+            <w:vAlign w:val="bottom"/>
+            <w:hideMark/>
+          </w:tcPr>
+          <w:p>
+            <w:pPr>
+              <w:spacing w:after="0" w:line="240" w:lineRule="auto"/>
+              <w:rPr>
+                <w:rFonts w:ascii="Calibri" w:eastAsia="Times New Roman" w:hAnsi="Calibri" w:cs="Calibri"/>
+                <w:color w:val="000000"/>
+                <w:lang w:val="en-IN" w:eastAsia="en-IN" w:bidi="hi-IN"/>
+              </w:rPr>
+            </w:pPr>
+            <w:proofErr w:type="spellStart"/>
+            <w:r>
+              <w:rPr>
+                <w:rFonts w:ascii="Calibri" w:eastAsia="Times New Roman" w:hAnsi="Calibri" w:cs="Calibri"/>
+                <w:color w:val="000000"/>
+                <w:lang w:val="en-IN" w:eastAsia="en-IN" w:bidi="hi-IN"/>
+              </w:rPr>
+              <w:t>dateOfVerification</w:t>
+            </w:r>
+            <w:proofErr w:type="spellEnd"/>
+          </w:p>
+        </w:tc>
+        <w:tc>
+          <w:tcPr>
+            <w:tcW w:w="2600" w:type="dxa"/>
+            <w:tcBorders>
+              <w:top w:val="nil"/>
+              <w:left w:val="nil"/>
+              <w:bottom w:val="single" w:sz="4" w:space="0" w:color="auto"/>
+              <w:right w:val="single" w:sz="4" w:space="0" w:color="auto"/>
+            </w:tcBorders>
+            <w:shd w:val="clear" w:color="auto" w:fill="auto"/>
+            <w:noWrap/>
+            <w:vAlign w:val="bottom"/>
+            <w:hideMark/>
+          </w:tcPr>
+          <w:p>
+            <w:pPr>
+              <w:spacing w:after="0" w:line="240" w:lineRule="auto"/>
+              <w:rPr>
+                <w:rFonts w:ascii="Calibri" w:eastAsia="Times New Roman" w:hAnsi="Calibri" w:cs="Calibri"/>
+                <w:color w:val="000000"/>
+                <w:lang w:val="en-IN" w:eastAsia="en-IN" w:bidi="hi-IN"/>
+              </w:rPr>
+            </w:pPr>
+            <w:r>
+              <w:rPr>
+                <w:rFonts w:ascii="Calibri" w:eastAsia="Times New Roman" w:hAnsi="Calibri" w:cs="Calibri"/>
+                <w:color w:val="000000"/>
+                <w:lang w:val="en-IN" w:eastAsia="en-IN" w:bidi="hi-IN"/>
+              </w:rPr>
+              <w:t>date</w:t>
+            </w:r>
+          </w:p>
+        </w:tc>
+        <w:tc>
+          <w:tcPr>
+            <w:tcW w:w="2240" w:type="dxa"/>
+            <w:tcBorders>
+              <w:top w:val="nil"/>
+              <w:left w:val="nil"/>
+              <w:bottom w:val="single" w:sz="4" w:space="0" w:color="auto"/>
+              <w:right w:val="single" w:sz="4" w:space="0" w:color="auto"/>
+            </w:tcBorders>
+            <w:shd w:val="clear" w:color="auto" w:fill="auto"/>
+            <w:noWrap/>
+            <w:vAlign w:val="bottom"/>
+            <w:hideMark/>
+          </w:tcPr>
+          <w:p>
+            <w:pPr>
+              <w:spacing w:after="0" w:line="240" w:lineRule="auto"/>
+              <w:rPr>
+                <w:rFonts w:ascii="Calibri" w:eastAsia="Times New Roman" w:hAnsi="Calibri" w:cs="Calibri"/>
+                <w:color w:val="000000"/>
+                <w:lang w:val="en-IN" w:eastAsia="en-IN" w:bidi="hi-IN"/>
+              </w:rPr>
+            </w:pPr>
+            <w:r>
+              <w:rPr>
+                <w:rFonts w:ascii="Calibri" w:eastAsia="Times New Roman" w:hAnsi="Calibri" w:cs="Calibri"/>
+                <w:color w:val="000000"/>
+                <w:lang w:val="en-IN" w:eastAsia="en-IN" w:bidi="hi-IN"/>
+              </w:rPr>
+              <w:t> </w:t>
+            </w:r>
+          </w:p>
+        </w:tc>
+      </w:tr>
+      <w:tr>
+        <w:trPr>
+          <w:trHeight w:val="300"/>
+        </w:trPr>
+        <w:tc>
+          <w:tcPr>
+            <w:tcW w:w="5761" w:type="dxa"/>
+            <w:tcBorders>
+              <w:top w:val="nil"/>
+              <w:left w:val="single" w:sz="4" w:space="0" w:color="auto"/>
+              <w:bottom w:val="single" w:sz="4" w:space="0" w:color="auto"/>
+              <w:right w:val="single" w:sz="4" w:space="0" w:color="auto"/>
+            </w:tcBorders>
+            <w:shd w:val="clear" w:color="auto" w:fill="auto"/>
+            <w:noWrap/>
+            <w:vAlign w:val="bottom"/>
+            <w:hideMark/>
+          </w:tcPr>
+          <w:p>
+            <w:pPr>
+              <w:spacing w:after="0" w:line="240" w:lineRule="auto"/>
+              <w:rPr>
+                <w:rFonts w:ascii="Calibri" w:eastAsia="Times New Roman" w:hAnsi="Calibri" w:cs="Calibri"/>
+                <w:color w:val="000000"/>
+                <w:lang w:val="en-IN" w:eastAsia="en-IN" w:bidi="hi-IN"/>
+              </w:rPr>
+            </w:pPr>
+            <w:proofErr w:type="spellStart"/>
+            <w:r>
+              <w:rPr>
+                <w:rFonts w:ascii="Calibri" w:eastAsia="Times New Roman" w:hAnsi="Calibri" w:cs="Calibri"/>
+                <w:color w:val="000000"/>
+                <w:lang w:val="en-IN" w:eastAsia="en-IN" w:bidi="hi-IN"/>
+              </w:rPr>
+              <w:t>erpCra</w:t>
+            </w:r>
+            <w:proofErr w:type="spellEnd"/>
+          </w:p>
+        </w:tc>
+        <w:tc>
+          <w:tcPr>
+            <w:tcW w:w="2600" w:type="dxa"/>
+            <w:tcBorders>
+              <w:top w:val="nil"/>
+              <w:left w:val="nil"/>
+              <w:bottom w:val="single" w:sz="4" w:space="0" w:color="auto"/>
+              <w:right w:val="single" w:sz="4" w:space="0" w:color="auto"/>
+            </w:tcBorders>
+            <w:shd w:val="clear" w:color="auto" w:fill="auto"/>
+            <w:noWrap/>
+            <w:vAlign w:val="bottom"/>
+            <w:hideMark/>
+          </w:tcPr>
+          <w:p>
+            <w:pPr>
+              <w:spacing w:after="0" w:line="240" w:lineRule="auto"/>
+              <w:rPr>
+                <w:rFonts w:ascii="Calibri" w:eastAsia="Times New Roman" w:hAnsi="Calibri" w:cs="Calibri"/>
+                <w:color w:val="000000"/>
+                <w:lang w:val="en-IN" w:eastAsia="en-IN" w:bidi="hi-IN"/>
+              </w:rPr>
+            </w:pPr>
+            <w:r>
+              <w:rPr>
+                <w:rFonts w:ascii="Calibri" w:eastAsia="Times New Roman" w:hAnsi="Calibri" w:cs="Calibri"/>
+                <w:color w:val="000000"/>
+                <w:lang w:val="en-IN" w:eastAsia="en-IN" w:bidi="hi-IN"/>
+              </w:rPr>
+              <w:t>character varying</w:t>
+            </w:r>
+          </w:p>
+        </w:tc>
+        <w:tc>
+          <w:tcPr>
+            <w:tcW w:w="2240" w:type="dxa"/>
+            <w:tcBorders>
+              <w:top w:val="nil"/>
+              <w:left w:val="nil"/>
+              <w:bottom w:val="single" w:sz="4" w:space="0" w:color="auto"/>
+              <w:right w:val="single" w:sz="4" w:space="0" w:color="auto"/>
+            </w:tcBorders>
+            <w:shd w:val="clear" w:color="auto" w:fill="auto"/>
+            <w:noWrap/>
+            <w:vAlign w:val="bottom"/>
+            <w:hideMark/>
+          </w:tcPr>
+          <w:p>
+            <w:pPr>
+              <w:spacing w:after="0" w:line="240" w:lineRule="auto"/>
+              <w:jc w:val="right"/>
+              <w:rPr>
+                <w:rFonts w:ascii="Calibri" w:eastAsia="Times New Roman" w:hAnsi="Calibri" w:cs="Calibri"/>
+                <w:color w:val="000000"/>
+                <w:lang w:val="en-IN" w:eastAsia="en-IN" w:bidi="hi-IN"/>
+              </w:rPr>
+            </w:pPr>
+            <w:r>
+              <w:rPr>
+                <w:rFonts w:ascii="Calibri" w:eastAsia="Times New Roman" w:hAnsi="Calibri" w:cs="Calibri"/>
+                <w:color w:val="000000"/>
+                <w:lang w:val="en-IN" w:eastAsia="en-IN" w:bidi="hi-IN"/>
+              </w:rPr>
+              <w:t>150</w:t>
+            </w:r>
+          </w:p>
+        </w:tc>
+      </w:tr>
+    </w:tbl>
     <w:p>
       <w:pPr>
         <w:shd w:val="clear" w:color="auto" w:fill="FFFFFF"/>
@@ -2280,49 +4115,16 @@
           <w:tab w:val="left" w:pos="14656"/>
         </w:tabs>
         <w:spacing w:before="100" w:beforeAutospacing="1" w:after="100" w:afterAutospacing="1" w:line="240" w:lineRule="auto"/>
-        <w:ind w:left="360"/>
-        <w:rPr>
-          <w:rFonts w:ascii="Courier New" w:eastAsia="Times New Roman" w:hAnsi="Courier New" w:cs="Courier New"/>
-          <w:b/>
-          <w:bCs/>
-          <w:color w:val="000000"/>
-          <w:sz w:val="20"/>
-          <w:szCs w:val="20"/>
-        </w:rPr>
-      </w:pPr>
+        <w:rPr>
+          <w:rFonts w:ascii="Consolas" w:hAnsi="Consolas"/>
+          <w:color w:val="222222"/>
+          <w:sz w:val="18"/>
+          <w:szCs w:val="18"/>
+        </w:rPr>
+      </w:pPr>
+      <w:bookmarkStart w:id="0" w:name="_GoBack"/>
+      <w:bookmarkEnd w:id="0"/>
     </w:p>
-    <w:p>
-      <w:pPr>
-        <w:shd w:val="clear" w:color="auto" w:fill="FFFFFF"/>
-        <w:tabs>
-          <w:tab w:val="left" w:pos="916"/>
-          <w:tab w:val="left" w:pos="1832"/>
-          <w:tab w:val="left" w:pos="2748"/>
-          <w:tab w:val="left" w:pos="3664"/>
-          <w:tab w:val="left" w:pos="4580"/>
-          <w:tab w:val="left" w:pos="5496"/>
-          <w:tab w:val="left" w:pos="6412"/>
-          <w:tab w:val="left" w:pos="7328"/>
-          <w:tab w:val="left" w:pos="8244"/>
-          <w:tab w:val="left" w:pos="9160"/>
-          <w:tab w:val="left" w:pos="10076"/>
-          <w:tab w:val="left" w:pos="10992"/>
-          <w:tab w:val="left" w:pos="11908"/>
-          <w:tab w:val="left" w:pos="12824"/>
-          <w:tab w:val="left" w:pos="13740"/>
-          <w:tab w:val="left" w:pos="14656"/>
-        </w:tabs>
-        <w:spacing w:before="100" w:beforeAutospacing="1" w:after="100" w:afterAutospacing="1" w:line="240" w:lineRule="auto"/>
-        <w:ind w:left="360"/>
-        <w:rPr>
-          <w:rFonts w:ascii="Courier New" w:eastAsia="Times New Roman" w:hAnsi="Courier New" w:cs="Courier New"/>
-          <w:color w:val="000000"/>
-          <w:sz w:val="20"/>
-          <w:szCs w:val="20"/>
-        </w:rPr>
-      </w:pPr>
-    </w:p>
-    <w:p/>
     <w:sectPr>
       <w:pgSz w:w="12240" w:h="15840"/>
       <w:pgMar w:top="1440" w:right="1440" w:bottom="1440" w:left="1440" w:header="720" w:footer="720" w:gutter="0"/>

</xml_diff>